<commit_message>
Create two exercises about TCP/UDP Server and begin Modulo 11 on CISCO
</commit_message>
<xml_diff>
--- a/TEORIA/CISCO/MODULO 11/2 LEZIONE.docx
+++ b/TEORIA/CISCO/MODULO 11/2 LEZIONE.docx
@@ -131,7 +131,25 @@
           <w:i w:val="0"/>
           <w:iCs w:val="0"/>
         </w:rPr>
-        <w:t>prendiamo una subnet mask dell’host di partenza</w:t>
+        <w:t xml:space="preserve">prendiamo una subnet mask </w:t>
+      </w:r>
+      <w:proofErr w:type="spellStart"/>
+      <w:r>
+        <w:rPr>
+          <w:rStyle w:val="Enfasicorsivo"/>
+          <w:i w:val="0"/>
+          <w:iCs w:val="0"/>
+        </w:rPr>
+        <w:t>dell’host</w:t>
+      </w:r>
+      <w:proofErr w:type="spellEnd"/>
+      <w:r>
+        <w:rPr>
+          <w:rStyle w:val="Enfasicorsivo"/>
+          <w:i w:val="0"/>
+          <w:iCs w:val="0"/>
+        </w:rPr>
+        <w:t xml:space="preserve"> di partenza</w:t>
       </w:r>
       <w:r>
         <w:rPr>
@@ -231,7 +249,25 @@
           <w:i w:val="0"/>
           <w:iCs w:val="0"/>
         </w:rPr>
-        <w:t xml:space="preserve">Prima subnet mask, delle 16 combinazioni possibili dati dai 1111 bit prestati. In base alla subnet mask che ci interessa bisogna andare a cambiare quei 4 bit con il valore della subnet che ci interessa. Es: la terza 0011. </w:t>
+        <w:t xml:space="preserve">Prima subnet mask, delle 16 combinazioni possibili dati dai 1111 bit prestati. In base alla subnet mask che ci interessa bisogna andare a cambiare quei 4 bit con il valore della subnet che ci interessa. </w:t>
+      </w:r>
+      <w:proofErr w:type="spellStart"/>
+      <w:r>
+        <w:rPr>
+          <w:rStyle w:val="Enfasicorsivo"/>
+          <w:i w:val="0"/>
+          <w:iCs w:val="0"/>
+        </w:rPr>
+        <w:t>Es</w:t>
+      </w:r>
+      <w:proofErr w:type="spellEnd"/>
+      <w:r>
+        <w:rPr>
+          <w:rStyle w:val="Enfasicorsivo"/>
+          <w:i w:val="0"/>
+          <w:iCs w:val="0"/>
+        </w:rPr>
+        <w:t xml:space="preserve">: la terza 0011. </w:t>
       </w:r>
     </w:p>
     <w:tbl>
@@ -774,13 +810,23 @@
           <w:iCs w:val="0"/>
         </w:rPr>
       </w:pPr>
+      <w:proofErr w:type="spellStart"/>
       <w:r>
         <w:rPr>
           <w:rStyle w:val="Enfasicorsivo"/>
           <w:i w:val="0"/>
           <w:iCs w:val="0"/>
         </w:rPr>
-        <w:t>Cosi facendo ho 2 alla 5 quindi 32 subnet possibili.</w:t>
+        <w:t>Cosi</w:t>
+      </w:r>
+      <w:proofErr w:type="spellEnd"/>
+      <w:r>
+        <w:rPr>
+          <w:rStyle w:val="Enfasicorsivo"/>
+          <w:i w:val="0"/>
+          <w:iCs w:val="0"/>
+        </w:rPr>
+        <w:t xml:space="preserve"> facendo ho 2 alla 5 quindi 32 subnet possibili.</w:t>
       </w:r>
     </w:p>
     <w:p>
@@ -2509,19 +2555,7 @@
         </w:numPr>
       </w:pPr>
       <w:r>
-        <w:t xml:space="preserve">LAN 1: 192.168.1.0 /24 </w:t>
-      </w:r>
-      <w:r>
-        <w:t>da 192.168.</w:t>
-      </w:r>
-      <w:r>
-        <w:t>1</w:t>
-      </w:r>
-      <w:r>
-        <w:t xml:space="preserve">.1 </w:t>
-      </w:r>
-      <w:r>
-        <w:t>fino a 192.168.1.254</w:t>
+        <w:t>LAN 1: 192.168.1.0 /24 da 192.168.1.1 fino a 192.168.1.254</w:t>
       </w:r>
     </w:p>
     <w:p>
@@ -2534,22 +2568,7 @@
       </w:pPr>
       <w:r>
         <w:lastRenderedPageBreak/>
-        <w:t xml:space="preserve">LAN 2: 192.168.2.0 /24 </w:t>
-      </w:r>
-      <w:r>
-        <w:t>da 192.168.</w:t>
-      </w:r>
-      <w:r>
-        <w:t>2</w:t>
-      </w:r>
-      <w:r>
-        <w:t>.1 fino a 192.168.</w:t>
-      </w:r>
-      <w:r>
-        <w:t>2</w:t>
-      </w:r>
-      <w:r>
-        <w:t>.254</w:t>
+        <w:t>LAN 2: 192.168.2.0 /24 da 192.168.2.1 fino a 192.168.2.254</w:t>
       </w:r>
     </w:p>
     <w:p>
@@ -2561,22 +2580,7 @@
         </w:numPr>
       </w:pPr>
       <w:r>
-        <w:t xml:space="preserve">LAN 3: 192.168.3.0 /24 </w:t>
-      </w:r>
-      <w:r>
-        <w:t>da 192.168.</w:t>
-      </w:r>
-      <w:r>
-        <w:t>3</w:t>
-      </w:r>
-      <w:r>
-        <w:t>.1 fino a 192.168.</w:t>
-      </w:r>
-      <w:r>
-        <w:t>3.</w:t>
-      </w:r>
-      <w:r>
-        <w:t>254</w:t>
+        <w:t>LAN 3: 192.168.3.0 /24 da 192.168.3.1 fino a 192.168.3.254</w:t>
       </w:r>
     </w:p>
     <w:p>
@@ -2673,7 +2677,15 @@
         <w:t>Il numero di sottoreti che devo avere</w:t>
       </w:r>
       <w:r>
-        <w:t xml:space="preserve">, utilizza un numero di bit calcolabile come: al valore della potenza che da come risultato un numero maggiore o uguale al numero di sottoreti. </w:t>
+        <w:t xml:space="preserve">, utilizza un numero di bit calcolabile come: al valore della potenza che </w:t>
+      </w:r>
+      <w:proofErr w:type="spellStart"/>
+      <w:r>
+        <w:t>da</w:t>
+      </w:r>
+      <w:proofErr w:type="spellEnd"/>
+      <w:r>
+        <w:t xml:space="preserve"> come risultato un numero maggiore o uguale al numero di sottoreti. </w:t>
       </w:r>
     </w:p>
     <w:p>
@@ -2723,7 +2735,15 @@
         <w:t>00 0000</w:t>
       </w:r>
       <w:r>
-        <w:t xml:space="preserve">. Con i bit rimanenti della parte Host vedo che posso usare solo (2 ^ 6)-2 host, quindi: 62. Ma siccome il secondo parametro erano 100, allora non va bene, quindi proviamo ad usare un'altra classe. </w:t>
+        <w:t xml:space="preserve">. Con i bit rimanenti della parte Host vedo che posso usare solo (2 ^ </w:t>
+      </w:r>
+      <w:proofErr w:type="gramStart"/>
+      <w:r>
+        <w:t>6)-</w:t>
+      </w:r>
+      <w:proofErr w:type="gramEnd"/>
+      <w:r>
+        <w:t xml:space="preserve">2 host, quindi: 62. Ma siccome il secondo parametro erano 100, allora non va bene, quindi proviamo ad usare un'altra classe. </w:t>
       </w:r>
     </w:p>
     <w:p>
@@ -2851,13 +2871,45 @@
         <w:rPr>
           <w:highlight w:val="yellow"/>
         </w:rPr>
-        <w:t>0</w:t>
+        <w:t>01</w:t>
+      </w:r>
+      <w:r>
+        <w:t xml:space="preserve"> </w:t>
+      </w:r>
+      <w:r>
+        <w:sym w:font="Wingdings" w:char="F0E0"/>
+      </w:r>
+      <w:r>
+        <w:t xml:space="preserve"> identificatore della seconda subnet</w:t>
+      </w:r>
+    </w:p>
+    <w:p>
+      <w:r>
+        <w:t>LAN 3: 172.16.</w:t>
       </w:r>
       <w:r>
         <w:rPr>
           <w:highlight w:val="yellow"/>
         </w:rPr>
-        <w:t>1</w:t>
+        <w:t>10</w:t>
+      </w:r>
+      <w:r>
+        <w:t>00 0000.0000 0001 fino a 172.16.</w:t>
+      </w:r>
+      <w:r>
+        <w:rPr>
+          <w:highlight w:val="yellow"/>
+        </w:rPr>
+        <w:t>10</w:t>
+      </w:r>
+      <w:r>
+        <w:t xml:space="preserve">11 1111.1111 1110 quindi in decimale puntato sarà: 172.16.128.1 fino a 172.16.191.254. con </w:t>
+      </w:r>
+      <w:r>
+        <w:rPr>
+          <w:highlight w:val="yellow"/>
+        </w:rPr>
+        <w:t>10</w:t>
       </w:r>
       <w:r>
         <w:t xml:space="preserve"> </w:t>
@@ -2866,57 +2918,7 @@
         <w:sym w:font="Wingdings" w:char="F0E0"/>
       </w:r>
       <w:r>
-        <w:t xml:space="preserve"> identificatore della </w:t>
-      </w:r>
-      <w:r>
-        <w:t xml:space="preserve">seconda </w:t>
-      </w:r>
-      <w:r>
-        <w:t>subnet</w:t>
-      </w:r>
-    </w:p>
-    <w:p>
-      <w:r>
-        <w:t>LAN 3: 172.16.</w:t>
-      </w:r>
-      <w:r>
-        <w:rPr>
-          <w:highlight w:val="yellow"/>
-        </w:rPr>
-        <w:t>10</w:t>
-      </w:r>
-      <w:r>
-        <w:t>00 0000.0000 0001 fino a 172.16.</w:t>
-      </w:r>
-      <w:r>
-        <w:rPr>
-          <w:highlight w:val="yellow"/>
-        </w:rPr>
-        <w:t>10</w:t>
-      </w:r>
-      <w:r>
-        <w:t xml:space="preserve">11 1111.1111 1110 quindi in decimale puntato sarà: 172.16.128.1 fino a 172.16.191.254. con </w:t>
-      </w:r>
-      <w:r>
-        <w:rPr>
-          <w:highlight w:val="yellow"/>
-        </w:rPr>
-        <w:t>10</w:t>
-      </w:r>
-      <w:r>
-        <w:t xml:space="preserve"> </w:t>
-      </w:r>
-      <w:r>
-        <w:sym w:font="Wingdings" w:char="F0E0"/>
-      </w:r>
-      <w:r>
-        <w:t xml:space="preserve"> identificatore della </w:t>
-      </w:r>
-      <w:r>
-        <w:t>terza</w:t>
-      </w:r>
-      <w:r>
-        <w:t xml:space="preserve"> subnet</w:t>
+        <w:t xml:space="preserve"> identificatore della terza subnet</w:t>
       </w:r>
     </w:p>
     <w:p>
@@ -4355,6 +4357,616 @@
     <w:p>
       <w:r>
         <w:t xml:space="preserve">IL DHCP Discover, se non funziona siccome non è presente il server, viene richiamato APIPA (sistema di Microsoft che va ad assegnare un indirizzo). Ha un problema però perché non può assegnare il default gateway e quindi non può comunicare con l’esterno </w:t>
+      </w:r>
+    </w:p>
+    <w:p>
+      <w:r>
+        <w:t xml:space="preserve">ESERCIZI: </w:t>
+      </w:r>
+    </w:p>
+    <w:tbl>
+      <w:tblPr>
+        <w:tblStyle w:val="Grigliatabella"/>
+        <w:tblW w:w="9803" w:type="dxa"/>
+        <w:tblLook w:val="04A0" w:firstRow="1" w:lastRow="0" w:firstColumn="1" w:lastColumn="0" w:noHBand="0" w:noVBand="1"/>
+      </w:tblPr>
+      <w:tblGrid>
+        <w:gridCol w:w="1158"/>
+        <w:gridCol w:w="1660"/>
+        <w:gridCol w:w="1662"/>
+        <w:gridCol w:w="1869"/>
+        <w:gridCol w:w="1903"/>
+        <w:gridCol w:w="1551"/>
+      </w:tblGrid>
+      <w:tr>
+        <w:trPr>
+          <w:trHeight w:val="314"/>
+        </w:trPr>
+        <w:tc>
+          <w:tcPr>
+            <w:tcW w:w="1158" w:type="dxa"/>
+          </w:tcPr>
+          <w:p>
+            <w:r>
+              <w:t>RETE</w:t>
+            </w:r>
+          </w:p>
+        </w:tc>
+        <w:tc>
+          <w:tcPr>
+            <w:tcW w:w="1660" w:type="dxa"/>
+          </w:tcPr>
+          <w:p>
+            <w:r>
+              <w:t>SUBNETTING PER</w:t>
+            </w:r>
+          </w:p>
+        </w:tc>
+        <w:tc>
+          <w:tcPr>
+            <w:tcW w:w="1662" w:type="dxa"/>
+          </w:tcPr>
+          <w:p>
+            <w:r>
+              <w:t>SMT default</w:t>
+            </w:r>
+          </w:p>
+        </w:tc>
+        <w:tc>
+          <w:tcPr>
+            <w:tcW w:w="1869" w:type="dxa"/>
+          </w:tcPr>
+          <w:p>
+            <w:r>
+              <w:t>Potenza del 2 che dobbiamo usare per il raggiungere il numero di reti</w:t>
+            </w:r>
+          </w:p>
+        </w:tc>
+        <w:tc>
+          <w:tcPr>
+            <w:tcW w:w="1903" w:type="dxa"/>
+          </w:tcPr>
+          <w:p>
+            <w:r>
+              <w:t>Nuova SMT</w:t>
+            </w:r>
+          </w:p>
+        </w:tc>
+        <w:tc>
+          <w:tcPr>
+            <w:tcW w:w="1551" w:type="dxa"/>
+          </w:tcPr>
+          <w:p>
+            <w:r>
+              <w:t>Numero host per rete max</w:t>
+            </w:r>
+          </w:p>
+        </w:tc>
+      </w:tr>
+      <w:tr>
+        <w:trPr>
+          <w:trHeight w:val="607"/>
+        </w:trPr>
+        <w:tc>
+          <w:tcPr>
+            <w:tcW w:w="1158" w:type="dxa"/>
+          </w:tcPr>
+          <w:p>
+            <w:r>
+              <w:t>81.0.0.0</w:t>
+            </w:r>
+          </w:p>
+        </w:tc>
+        <w:tc>
+          <w:tcPr>
+            <w:tcW w:w="1660" w:type="dxa"/>
+          </w:tcPr>
+          <w:p>
+            <w:r>
+              <w:t>13.157 reti</w:t>
+            </w:r>
+          </w:p>
+        </w:tc>
+        <w:tc>
+          <w:tcPr>
+            <w:tcW w:w="1662" w:type="dxa"/>
+          </w:tcPr>
+          <w:p>
+            <w:r>
+              <w:rPr>
+                <w:highlight w:val="yellow"/>
+              </w:rPr>
+              <w:t>255</w:t>
+            </w:r>
+            <w:r>
+              <w:t>.0.0.0 /8</w:t>
+            </w:r>
+          </w:p>
+        </w:tc>
+        <w:tc>
+          <w:tcPr>
+            <w:tcW w:w="1869" w:type="dxa"/>
+          </w:tcPr>
+          <w:p>
+            <w:r>
+              <w:t>2 alla 14</w:t>
+            </w:r>
+          </w:p>
+        </w:tc>
+        <w:tc>
+          <w:tcPr>
+            <w:tcW w:w="1903" w:type="dxa"/>
+          </w:tcPr>
+          <w:p>
+            <w:r>
+              <w:rPr>
+                <w:highlight w:val="yellow"/>
+              </w:rPr>
+              <w:t>255.1111 1111 1111</w:t>
+            </w:r>
+            <w:r>
+              <w:t xml:space="preserve"> 1100 0000 0000 </w:t>
+            </w:r>
+            <w:r>
+              <w:sym w:font="Wingdings" w:char="F0E8"/>
+            </w:r>
+            <w:r>
+              <w:t xml:space="preserve"> 255.255.252.0</w:t>
+            </w:r>
+          </w:p>
+        </w:tc>
+        <w:tc>
+          <w:tcPr>
+            <w:tcW w:w="1551" w:type="dxa"/>
+          </w:tcPr>
+          <w:p>
+            <w:r>
+              <w:t>(2 alla 10) -2</w:t>
+            </w:r>
+          </w:p>
+        </w:tc>
+      </w:tr>
+    </w:tbl>
+    <w:p/>
+    <w:p>
+      <w:r>
+        <w:t xml:space="preserve">Prima subnet mask: </w:t>
+      </w:r>
+    </w:p>
+    <w:p>
+      <w:pPr>
+        <w:pStyle w:val="Paragrafoelenco"/>
+        <w:numPr>
+          <w:ilvl w:val="0"/>
+          <w:numId w:val="17"/>
+        </w:numPr>
+      </w:pPr>
+      <w:r>
+        <w:t>Rete: 81.0000 0000 0000 0000</w:t>
+      </w:r>
+    </w:p>
+    <w:p>
+      <w:pPr>
+        <w:pStyle w:val="Paragrafoelenco"/>
+        <w:numPr>
+          <w:ilvl w:val="0"/>
+          <w:numId w:val="17"/>
+        </w:numPr>
+      </w:pPr>
+      <w:r>
+        <w:t xml:space="preserve">BC: 81.0000 0000. 0000 0011 1111 1111 </w:t>
+      </w:r>
+      <w:r>
+        <w:sym w:font="Wingdings" w:char="F0E8"/>
+      </w:r>
+      <w:r>
+        <w:t xml:space="preserve"> 81.03.255</w:t>
+      </w:r>
+    </w:p>
+    <w:p>
+      <w:r>
+        <w:t xml:space="preserve">Quinta subnet mask: </w:t>
+      </w:r>
+    </w:p>
+    <w:p>
+      <w:pPr>
+        <w:pStyle w:val="Paragrafoelenco"/>
+        <w:numPr>
+          <w:ilvl w:val="0"/>
+          <w:numId w:val="19"/>
+        </w:numPr>
+      </w:pPr>
+      <w:r>
+        <w:t xml:space="preserve">81.0000 0000.0001 0000.0000 0000 (4 siccome parte da 0 la prima subnet mask) </w:t>
+      </w:r>
+      <w:r>
+        <w:sym w:font="Wingdings" w:char="F0E8"/>
+      </w:r>
+      <w:r>
+        <w:t xml:space="preserve"> 81.0.16.0</w:t>
+      </w:r>
+    </w:p>
+    <w:p>
+      <w:pPr>
+        <w:pStyle w:val="Paragrafoelenco"/>
+        <w:numPr>
+          <w:ilvl w:val="0"/>
+          <w:numId w:val="19"/>
+        </w:numPr>
+      </w:pPr>
+      <w:r>
+        <w:t xml:space="preserve">81.0000 0000.0001 0011.1111 1111 </w:t>
+      </w:r>
+    </w:p>
+    <w:p>
+      <w:r>
+        <w:t xml:space="preserve">Ultima subnet mask: </w:t>
+      </w:r>
+      <w:r>
+        <w:t>(si intende tutti 1 nella parte “subnet”)</w:t>
+      </w:r>
+    </w:p>
+    <w:p>
+      <w:pPr>
+        <w:pStyle w:val="Paragrafoelenco"/>
+        <w:numPr>
+          <w:ilvl w:val="0"/>
+          <w:numId w:val="18"/>
+        </w:numPr>
+      </w:pPr>
+      <w:r>
+        <w:t xml:space="preserve">Rete: 81.1111 1111. 1111 11 00.0000 0000 </w:t>
+      </w:r>
+      <w:r>
+        <w:sym w:font="Wingdings" w:char="F0E8"/>
+      </w:r>
+      <w:r>
+        <w:t xml:space="preserve"> 81.255.252.0</w:t>
+      </w:r>
+    </w:p>
+    <w:p>
+      <w:pPr>
+        <w:pStyle w:val="Paragrafoelenco"/>
+        <w:numPr>
+          <w:ilvl w:val="0"/>
+          <w:numId w:val="18"/>
+        </w:numPr>
+      </w:pPr>
+      <w:r>
+        <w:t xml:space="preserve">BC: 81.1111 1111. 1111 1111. 1111 1111 </w:t>
+      </w:r>
+      <w:r>
+        <w:sym w:font="Wingdings" w:char="F0E8"/>
+      </w:r>
+      <w:r>
+        <w:t xml:space="preserve"> 81.255.255.255</w:t>
+      </w:r>
+    </w:p>
+    <w:p>
+      <w:r>
+        <w:t xml:space="preserve">Se invece, bisogna calcolare dal numero max di host quanti bit devo chiedere basta fare: Esempio: 193.67.85.0 /24 con SMT default: 255.255.255.0 ho bisogno di massimo 7 host per rete. Quindi troviamo la potenza del due che trova 7 però ricordando di togliere sempre 2. Quindi non 2 alla 3 ma alla 4 (siccome 16-2 fa 14 e va bene, ma 8-2 fa 6 e non va bene) </w:t>
+      </w:r>
+    </w:p>
+    <w:p>
+      <w:r>
+        <w:t xml:space="preserve">Nuova Subnet mask: </w:t>
+      </w:r>
+      <w:r>
+        <w:rPr>
+          <w:highlight w:val="yellow"/>
+        </w:rPr>
+        <w:t>255.255.255.1111</w:t>
+      </w:r>
+      <w:r>
+        <w:t xml:space="preserve"> 0000 /28 255.255.255.240</w:t>
+      </w:r>
+    </w:p>
+    <w:p>
+      <w:r>
+        <w:t xml:space="preserve">Prima subnet mask: </w:t>
+      </w:r>
+    </w:p>
+    <w:p>
+      <w:pPr>
+        <w:pStyle w:val="Paragrafoelenco"/>
+        <w:numPr>
+          <w:ilvl w:val="0"/>
+          <w:numId w:val="20"/>
+        </w:numPr>
+      </w:pPr>
+      <w:r>
+        <w:t xml:space="preserve">Rete: </w:t>
+      </w:r>
+      <w:r>
+        <w:rPr>
+          <w:highlight w:val="yellow"/>
+        </w:rPr>
+        <w:t>193.67.85.0000</w:t>
+      </w:r>
+      <w:r>
+        <w:t xml:space="preserve"> 0000 </w:t>
+      </w:r>
+      <w:r>
+        <w:sym w:font="Wingdings" w:char="F0E0"/>
+      </w:r>
+      <w:r>
+        <w:t xml:space="preserve"> 193.67.85.0</w:t>
+      </w:r>
+    </w:p>
+    <w:p>
+      <w:pPr>
+        <w:pStyle w:val="Paragrafoelenco"/>
+        <w:numPr>
+          <w:ilvl w:val="0"/>
+          <w:numId w:val="20"/>
+        </w:numPr>
+      </w:pPr>
+      <w:r>
+        <w:t xml:space="preserve">BC: 193.67.85.0000 1111 </w:t>
+      </w:r>
+      <w:r>
+        <w:sym w:font="Wingdings" w:char="F0E0"/>
+      </w:r>
+      <w:r>
+        <w:t xml:space="preserve"> 193.67.85.15</w:t>
+      </w:r>
+    </w:p>
+    <w:p>
+      <w:r>
+        <w:t xml:space="preserve">Sesta subnet mask: </w:t>
+      </w:r>
+    </w:p>
+    <w:p>
+      <w:pPr>
+        <w:pStyle w:val="Paragrafoelenco"/>
+        <w:numPr>
+          <w:ilvl w:val="0"/>
+          <w:numId w:val="21"/>
+        </w:numPr>
+      </w:pPr>
+      <w:r>
+        <w:t xml:space="preserve">Rete: </w:t>
+      </w:r>
+      <w:r>
+        <w:rPr>
+          <w:highlight w:val="yellow"/>
+        </w:rPr>
+        <w:t>193.67.85.0101</w:t>
+      </w:r>
+      <w:r>
+        <w:t xml:space="preserve"> 0000 </w:t>
+      </w:r>
+      <w:r>
+        <w:sym w:font="Wingdings" w:char="F0E0"/>
+      </w:r>
+      <w:r>
+        <w:t xml:space="preserve"> 193.67.85.80</w:t>
+      </w:r>
+    </w:p>
+    <w:p>
+      <w:pPr>
+        <w:pStyle w:val="Paragrafoelenco"/>
+        <w:numPr>
+          <w:ilvl w:val="0"/>
+          <w:numId w:val="21"/>
+        </w:numPr>
+      </w:pPr>
+      <w:r>
+        <w:t xml:space="preserve">BC: 193.67.85.0101 1111 </w:t>
+      </w:r>
+      <w:r>
+        <w:sym w:font="Wingdings" w:char="F0E0"/>
+      </w:r>
+      <w:r>
+        <w:t xml:space="preserve"> 193.67.85.95</w:t>
+      </w:r>
+    </w:p>
+    <w:p/>
+    <w:p>
+      <w:r>
+        <w:lastRenderedPageBreak/>
+        <w:t xml:space="preserve">Ultima subnet mask: </w:t>
+      </w:r>
+    </w:p>
+    <w:p>
+      <w:pPr>
+        <w:pStyle w:val="Paragrafoelenco"/>
+        <w:numPr>
+          <w:ilvl w:val="0"/>
+          <w:numId w:val="22"/>
+        </w:numPr>
+      </w:pPr>
+      <w:r>
+        <w:t xml:space="preserve">Rete: 193.67.85.1111 0000 </w:t>
+      </w:r>
+      <w:r>
+        <w:sym w:font="Wingdings" w:char="F0E0"/>
+      </w:r>
+      <w:r>
+        <w:t xml:space="preserve"> 193.67.85.240</w:t>
+      </w:r>
+    </w:p>
+    <w:p>
+      <w:pPr>
+        <w:pStyle w:val="Paragrafoelenco"/>
+        <w:numPr>
+          <w:ilvl w:val="0"/>
+          <w:numId w:val="22"/>
+        </w:numPr>
+      </w:pPr>
+      <w:r>
+        <w:t xml:space="preserve">BC: 193.67.85.1111 1111 </w:t>
+      </w:r>
+      <w:r>
+        <w:sym w:font="Wingdings" w:char="F0E0"/>
+      </w:r>
+      <w:r>
+        <w:t xml:space="preserve"> 193.67.85.255</w:t>
+      </w:r>
+    </w:p>
+    <w:p>
+      <w:r>
+        <w:t xml:space="preserve">Altre tipologie di esercizi possono essere: </w:t>
+      </w:r>
+    </w:p>
+    <w:p>
+      <w:r>
+        <w:t>Indirizzo di rete: 70.0.0.0 /24 quindi essendo di classe A, ho bit borrowed: 16</w:t>
+      </w:r>
+    </w:p>
+    <w:p>
+      <w:r>
+        <w:t xml:space="preserve">Subnet: 255.255.255.0 </w:t>
+      </w:r>
+      <w:r>
+        <w:sym w:font="Wingdings" w:char="F0E0"/>
+      </w:r>
+      <w:r>
+        <w:t xml:space="preserve"> Subnet utilizzabili: 2 alla 16 = 65.536. Host per sottoreti: (2 alla </w:t>
+      </w:r>
+      <w:proofErr w:type="gramStart"/>
+      <w:r>
+        <w:t>8)-</w:t>
+      </w:r>
+      <w:proofErr w:type="gramEnd"/>
+      <w:r>
+        <w:t xml:space="preserve">2 </w:t>
+      </w:r>
+      <w:r>
+        <w:sym w:font="Wingdings" w:char="F0E8"/>
+      </w:r>
+      <w:r>
+        <w:t xml:space="preserve"> 254 </w:t>
+      </w:r>
+    </w:p>
+    <w:p>
+      <w:r>
+        <w:t>La sua terza subnet:</w:t>
+      </w:r>
+    </w:p>
+    <w:p>
+      <w:pPr>
+        <w:pStyle w:val="Paragrafoelenco"/>
+        <w:numPr>
+          <w:ilvl w:val="0"/>
+          <w:numId w:val="23"/>
+        </w:numPr>
+      </w:pPr>
+      <w:r>
+        <w:t xml:space="preserve">Rete: </w:t>
+      </w:r>
+      <w:r>
+        <w:rPr>
+          <w:highlight w:val="yellow"/>
+        </w:rPr>
+        <w:t>70.0000 0000. 0000 0010</w:t>
+      </w:r>
+      <w:r>
+        <w:t xml:space="preserve">. 0000 0000  </w:t>
+      </w:r>
+      <w:r>
+        <w:sym w:font="Wingdings" w:char="F0E0"/>
+      </w:r>
+      <w:r>
+        <w:t xml:space="preserve"> 70.0.2.0 </w:t>
+      </w:r>
+    </w:p>
+    <w:p>
+      <w:pPr>
+        <w:pStyle w:val="Paragrafoelenco"/>
+        <w:numPr>
+          <w:ilvl w:val="0"/>
+          <w:numId w:val="23"/>
+        </w:numPr>
+      </w:pPr>
+      <w:r>
+        <w:t xml:space="preserve">BC: 70.0000 0000.0000 0010.1111 1111 </w:t>
+      </w:r>
+      <w:r>
+        <w:sym w:font="Wingdings" w:char="F0E0"/>
+      </w:r>
+      <w:r>
+        <w:t xml:space="preserve"> 70.0.2.255</w:t>
+      </w:r>
+    </w:p>
+    <w:p>
+      <w:r>
+        <w:t xml:space="preserve">Altro esercizio: </w:t>
+      </w:r>
+    </w:p>
+    <w:p>
+      <w:r>
+        <w:t xml:space="preserve">Vogliamo creare 36+24+10 sottoreti = 70 sottoreti quindi 128=2 alla 7 con quindi 7 bit borrowed. Con la rete che abbiamo 172.16.0.0 abbiamo 16 bit per la parte host, ora diventano: 9 per la parte host siccome ho effettuato il borrowing. Quindi ora bisogna andare a capire se il numero massimo di host bastano per </w:t>
+      </w:r>
+      <w:r>
+        <w:t xml:space="preserve">rispondere alla richiesta massima. </w:t>
+      </w:r>
+    </w:p>
+    <w:p>
+      <w:r>
+        <w:sym w:font="Wingdings" w:char="F0E8"/>
+      </w:r>
+      <w:r>
+        <w:t xml:space="preserve">  /23 quindi 255.255.1111 1110.0000 0000 numero max di host sono 2 alla 9 -2.</w:t>
+      </w:r>
+    </w:p>
+    <w:p>
+      <w:r>
+        <w:t xml:space="preserve">Quarta subnet mask: </w:t>
+      </w:r>
+    </w:p>
+    <w:p>
+      <w:pPr>
+        <w:pStyle w:val="Paragrafoelenco"/>
+        <w:numPr>
+          <w:ilvl w:val="0"/>
+          <w:numId w:val="24"/>
+        </w:numPr>
+      </w:pPr>
+      <w:r>
+        <w:t xml:space="preserve">Rete: </w:t>
+      </w:r>
+      <w:r>
+        <w:rPr>
+          <w:highlight w:val="yellow"/>
+        </w:rPr>
+        <w:t>172.16.0000 011</w:t>
+      </w:r>
+      <w:r>
+        <w:t xml:space="preserve">0. 0000 0000 </w:t>
+      </w:r>
+      <w:r>
+        <w:sym w:font="Wingdings" w:char="F0E8"/>
+      </w:r>
+      <w:r>
+        <w:t xml:space="preserve"> 172.16.6.0</w:t>
+      </w:r>
+    </w:p>
+    <w:p>
+      <w:pPr>
+        <w:pStyle w:val="Paragrafoelenco"/>
+        <w:numPr>
+          <w:ilvl w:val="0"/>
+          <w:numId w:val="24"/>
+        </w:numPr>
+      </w:pPr>
+      <w:r>
+        <w:t xml:space="preserve">BC: </w:t>
+      </w:r>
+      <w:r>
+        <w:rPr>
+          <w:highlight w:val="yellow"/>
+        </w:rPr>
+        <w:t>172.16.0000 011</w:t>
+      </w:r>
+      <w:r>
+        <w:t xml:space="preserve">1.1111 1111 </w:t>
+      </w:r>
+      <w:r>
+        <w:sym w:font="Wingdings" w:char="F0E8"/>
+      </w:r>
+      <w:r>
+        <w:t xml:space="preserve"> 172.16.7.255 </w:t>
       </w:r>
     </w:p>
     <w:sectPr>
@@ -4464,6 +5076,119 @@
 <file path=word/numbering.xml><?xml version="1.0" encoding="utf-8"?>
 <w:numbering xmlns:wpc="http://schemas.microsoft.com/office/word/2010/wordprocessingCanvas" xmlns:cx="http://schemas.microsoft.com/office/drawing/2014/chartex" xmlns:cx1="http://schemas.microsoft.com/office/drawing/2015/9/8/chartex" xmlns:cx2="http://schemas.microsoft.com/office/drawing/2015/10/21/chartex" xmlns:cx3="http://schemas.microsoft.com/office/drawing/2016/5/9/chartex" xmlns:cx4="http://schemas.microsoft.com/office/drawing/2016/5/10/chartex" xmlns:cx5="http://schemas.microsoft.com/office/drawing/2016/5/11/chartex" xmlns:cx6="http://schemas.microsoft.com/office/drawing/2016/5/12/chartex" xmlns:cx7="http://schemas.microsoft.com/office/drawing/2016/5/13/chartex" xmlns:cx8="http://schemas.microsoft.com/office/drawing/2016/5/14/chartex" xmlns:mc="http://schemas.openxmlformats.org/markup-compatibility/2006" xmlns:aink="http://schemas.microsoft.com/office/drawing/2016/ink" xmlns:am3d="http://schemas.microsoft.com/office/drawing/2017/model3d" xmlns:o="urn:schemas-microsoft-com:office:office" xmlns:r="http://schemas.openxmlformats.org/officeDocument/2006/relationships" xmlns:m="http://schemas.openxmlformats.org/officeDocument/2006/math" xmlns:v="urn:schemas-microsoft-com:vml" xmlns:wp14="http://schemas.microsoft.com/office/word/2010/wordprocessingDrawing" xmlns:wp="http://schemas.openxmlformats.org/drawingml/2006/wordprocessingDrawing" xmlns:w10="urn:schemas-microsoft-com:office:word" xmlns:w="http://schemas.openxmlformats.org/wordprocessingml/2006/main" xmlns:w14="http://schemas.microsoft.com/office/word/2010/wordml" xmlns:w15="http://schemas.microsoft.com/office/word/2012/wordml" xmlns:w16cex="http://schemas.microsoft.com/office/word/2018/wordml/cex" xmlns:w16cid="http://schemas.microsoft.com/office/word/2016/wordml/cid" xmlns:w16="http://schemas.microsoft.com/office/word/2018/wordml" xmlns:w16sdtdh="http://schemas.microsoft.com/office/word/2020/wordml/sdtdatahash" xmlns:w16se="http://schemas.microsoft.com/office/word/2015/wordml/symex" xmlns:wpg="http://schemas.microsoft.com/office/word/2010/wordprocessingGroup" xmlns:wpi="http://schemas.microsoft.com/office/word/2010/wordprocessingInk" xmlns:wne="http://schemas.microsoft.com/office/word/2006/wordml" xmlns:wps="http://schemas.microsoft.com/office/word/2010/wordprocessingShape" mc:Ignorable="w14 w15 w16se w16cid w16 w16cex w16sdtdh wp14">
   <w:abstractNum w:abstractNumId="0" w15:restartNumberingAfterBreak="0">
+    <w:nsid w:val="03283FB2"/>
+    <w:multiLevelType w:val="hybridMultilevel"/>
+    <w:tmpl w:val="BF92EB3C"/>
+    <w:lvl w:ilvl="0" w:tplc="04100001">
+      <w:start w:val="1"/>
+      <w:numFmt w:val="bullet"/>
+      <w:lvlText w:val=""/>
+      <w:lvlJc w:val="left"/>
+      <w:pPr>
+        <w:ind w:left="767" w:hanging="360"/>
+      </w:pPr>
+      <w:rPr>
+        <w:rFonts w:ascii="Symbol" w:hAnsi="Symbol" w:hint="default"/>
+      </w:rPr>
+    </w:lvl>
+    <w:lvl w:ilvl="1" w:tplc="04100003" w:tentative="1">
+      <w:start w:val="1"/>
+      <w:numFmt w:val="bullet"/>
+      <w:lvlText w:val="o"/>
+      <w:lvlJc w:val="left"/>
+      <w:pPr>
+        <w:ind w:left="1487" w:hanging="360"/>
+      </w:pPr>
+      <w:rPr>
+        <w:rFonts w:ascii="Courier New" w:hAnsi="Courier New" w:cs="Courier New" w:hint="default"/>
+      </w:rPr>
+    </w:lvl>
+    <w:lvl w:ilvl="2" w:tplc="04100005" w:tentative="1">
+      <w:start w:val="1"/>
+      <w:numFmt w:val="bullet"/>
+      <w:lvlText w:val=""/>
+      <w:lvlJc w:val="left"/>
+      <w:pPr>
+        <w:ind w:left="2207" w:hanging="360"/>
+      </w:pPr>
+      <w:rPr>
+        <w:rFonts w:ascii="Wingdings" w:hAnsi="Wingdings" w:hint="default"/>
+      </w:rPr>
+    </w:lvl>
+    <w:lvl w:ilvl="3" w:tplc="04100001" w:tentative="1">
+      <w:start w:val="1"/>
+      <w:numFmt w:val="bullet"/>
+      <w:lvlText w:val=""/>
+      <w:lvlJc w:val="left"/>
+      <w:pPr>
+        <w:ind w:left="2927" w:hanging="360"/>
+      </w:pPr>
+      <w:rPr>
+        <w:rFonts w:ascii="Symbol" w:hAnsi="Symbol" w:hint="default"/>
+      </w:rPr>
+    </w:lvl>
+    <w:lvl w:ilvl="4" w:tplc="04100003" w:tentative="1">
+      <w:start w:val="1"/>
+      <w:numFmt w:val="bullet"/>
+      <w:lvlText w:val="o"/>
+      <w:lvlJc w:val="left"/>
+      <w:pPr>
+        <w:ind w:left="3647" w:hanging="360"/>
+      </w:pPr>
+      <w:rPr>
+        <w:rFonts w:ascii="Courier New" w:hAnsi="Courier New" w:cs="Courier New" w:hint="default"/>
+      </w:rPr>
+    </w:lvl>
+    <w:lvl w:ilvl="5" w:tplc="04100005" w:tentative="1">
+      <w:start w:val="1"/>
+      <w:numFmt w:val="bullet"/>
+      <w:lvlText w:val=""/>
+      <w:lvlJc w:val="left"/>
+      <w:pPr>
+        <w:ind w:left="4367" w:hanging="360"/>
+      </w:pPr>
+      <w:rPr>
+        <w:rFonts w:ascii="Wingdings" w:hAnsi="Wingdings" w:hint="default"/>
+      </w:rPr>
+    </w:lvl>
+    <w:lvl w:ilvl="6" w:tplc="04100001" w:tentative="1">
+      <w:start w:val="1"/>
+      <w:numFmt w:val="bullet"/>
+      <w:lvlText w:val=""/>
+      <w:lvlJc w:val="left"/>
+      <w:pPr>
+        <w:ind w:left="5087" w:hanging="360"/>
+      </w:pPr>
+      <w:rPr>
+        <w:rFonts w:ascii="Symbol" w:hAnsi="Symbol" w:hint="default"/>
+      </w:rPr>
+    </w:lvl>
+    <w:lvl w:ilvl="7" w:tplc="04100003" w:tentative="1">
+      <w:start w:val="1"/>
+      <w:numFmt w:val="bullet"/>
+      <w:lvlText w:val="o"/>
+      <w:lvlJc w:val="left"/>
+      <w:pPr>
+        <w:ind w:left="5807" w:hanging="360"/>
+      </w:pPr>
+      <w:rPr>
+        <w:rFonts w:ascii="Courier New" w:hAnsi="Courier New" w:cs="Courier New" w:hint="default"/>
+      </w:rPr>
+    </w:lvl>
+    <w:lvl w:ilvl="8" w:tplc="04100005" w:tentative="1">
+      <w:start w:val="1"/>
+      <w:numFmt w:val="bullet"/>
+      <w:lvlText w:val=""/>
+      <w:lvlJc w:val="left"/>
+      <w:pPr>
+        <w:ind w:left="6527" w:hanging="360"/>
+      </w:pPr>
+      <w:rPr>
+        <w:rFonts w:ascii="Wingdings" w:hAnsi="Wingdings" w:hint="default"/>
+      </w:rPr>
+    </w:lvl>
+  </w:abstractNum>
+  <w:abstractNum w:abstractNumId="1" w15:restartNumberingAfterBreak="0">
     <w:nsid w:val="18C2724F"/>
     <w:multiLevelType w:val="hybridMultilevel"/>
     <w:tmpl w:val="2B9A392A"/>
@@ -4576,7 +5301,7 @@
       </w:rPr>
     </w:lvl>
   </w:abstractNum>
-  <w:abstractNum w:abstractNumId="1" w15:restartNumberingAfterBreak="0">
+  <w:abstractNum w:abstractNumId="2" w15:restartNumberingAfterBreak="0">
     <w:nsid w:val="1C855411"/>
     <w:multiLevelType w:val="hybridMultilevel"/>
     <w:tmpl w:val="C99E2F76"/>
@@ -4689,7 +5414,120 @@
       </w:rPr>
     </w:lvl>
   </w:abstractNum>
-  <w:abstractNum w:abstractNumId="2" w15:restartNumberingAfterBreak="0">
+  <w:abstractNum w:abstractNumId="3" w15:restartNumberingAfterBreak="0">
+    <w:nsid w:val="24DE005E"/>
+    <w:multiLevelType w:val="hybridMultilevel"/>
+    <w:tmpl w:val="AC9A32A8"/>
+    <w:lvl w:ilvl="0" w:tplc="04100001">
+      <w:start w:val="1"/>
+      <w:numFmt w:val="bullet"/>
+      <w:lvlText w:val=""/>
+      <w:lvlJc w:val="left"/>
+      <w:pPr>
+        <w:ind w:left="720" w:hanging="360"/>
+      </w:pPr>
+      <w:rPr>
+        <w:rFonts w:ascii="Symbol" w:hAnsi="Symbol" w:hint="default"/>
+      </w:rPr>
+    </w:lvl>
+    <w:lvl w:ilvl="1" w:tplc="04100003" w:tentative="1">
+      <w:start w:val="1"/>
+      <w:numFmt w:val="bullet"/>
+      <w:lvlText w:val="o"/>
+      <w:lvlJc w:val="left"/>
+      <w:pPr>
+        <w:ind w:left="1440" w:hanging="360"/>
+      </w:pPr>
+      <w:rPr>
+        <w:rFonts w:ascii="Courier New" w:hAnsi="Courier New" w:cs="Courier New" w:hint="default"/>
+      </w:rPr>
+    </w:lvl>
+    <w:lvl w:ilvl="2" w:tplc="04100005" w:tentative="1">
+      <w:start w:val="1"/>
+      <w:numFmt w:val="bullet"/>
+      <w:lvlText w:val=""/>
+      <w:lvlJc w:val="left"/>
+      <w:pPr>
+        <w:ind w:left="2160" w:hanging="360"/>
+      </w:pPr>
+      <w:rPr>
+        <w:rFonts w:ascii="Wingdings" w:hAnsi="Wingdings" w:hint="default"/>
+      </w:rPr>
+    </w:lvl>
+    <w:lvl w:ilvl="3" w:tplc="04100001" w:tentative="1">
+      <w:start w:val="1"/>
+      <w:numFmt w:val="bullet"/>
+      <w:lvlText w:val=""/>
+      <w:lvlJc w:val="left"/>
+      <w:pPr>
+        <w:ind w:left="2880" w:hanging="360"/>
+      </w:pPr>
+      <w:rPr>
+        <w:rFonts w:ascii="Symbol" w:hAnsi="Symbol" w:hint="default"/>
+      </w:rPr>
+    </w:lvl>
+    <w:lvl w:ilvl="4" w:tplc="04100003" w:tentative="1">
+      <w:start w:val="1"/>
+      <w:numFmt w:val="bullet"/>
+      <w:lvlText w:val="o"/>
+      <w:lvlJc w:val="left"/>
+      <w:pPr>
+        <w:ind w:left="3600" w:hanging="360"/>
+      </w:pPr>
+      <w:rPr>
+        <w:rFonts w:ascii="Courier New" w:hAnsi="Courier New" w:cs="Courier New" w:hint="default"/>
+      </w:rPr>
+    </w:lvl>
+    <w:lvl w:ilvl="5" w:tplc="04100005" w:tentative="1">
+      <w:start w:val="1"/>
+      <w:numFmt w:val="bullet"/>
+      <w:lvlText w:val=""/>
+      <w:lvlJc w:val="left"/>
+      <w:pPr>
+        <w:ind w:left="4320" w:hanging="360"/>
+      </w:pPr>
+      <w:rPr>
+        <w:rFonts w:ascii="Wingdings" w:hAnsi="Wingdings" w:hint="default"/>
+      </w:rPr>
+    </w:lvl>
+    <w:lvl w:ilvl="6" w:tplc="04100001" w:tentative="1">
+      <w:start w:val="1"/>
+      <w:numFmt w:val="bullet"/>
+      <w:lvlText w:val=""/>
+      <w:lvlJc w:val="left"/>
+      <w:pPr>
+        <w:ind w:left="5040" w:hanging="360"/>
+      </w:pPr>
+      <w:rPr>
+        <w:rFonts w:ascii="Symbol" w:hAnsi="Symbol" w:hint="default"/>
+      </w:rPr>
+    </w:lvl>
+    <w:lvl w:ilvl="7" w:tplc="04100003" w:tentative="1">
+      <w:start w:val="1"/>
+      <w:numFmt w:val="bullet"/>
+      <w:lvlText w:val="o"/>
+      <w:lvlJc w:val="left"/>
+      <w:pPr>
+        <w:ind w:left="5760" w:hanging="360"/>
+      </w:pPr>
+      <w:rPr>
+        <w:rFonts w:ascii="Courier New" w:hAnsi="Courier New" w:cs="Courier New" w:hint="default"/>
+      </w:rPr>
+    </w:lvl>
+    <w:lvl w:ilvl="8" w:tplc="04100005" w:tentative="1">
+      <w:start w:val="1"/>
+      <w:numFmt w:val="bullet"/>
+      <w:lvlText w:val=""/>
+      <w:lvlJc w:val="left"/>
+      <w:pPr>
+        <w:ind w:left="6480" w:hanging="360"/>
+      </w:pPr>
+      <w:rPr>
+        <w:rFonts w:ascii="Wingdings" w:hAnsi="Wingdings" w:hint="default"/>
+      </w:rPr>
+    </w:lvl>
+  </w:abstractNum>
+  <w:abstractNum w:abstractNumId="4" w15:restartNumberingAfterBreak="0">
     <w:nsid w:val="262466E2"/>
     <w:multiLevelType w:val="hybridMultilevel"/>
     <w:tmpl w:val="5ED6B21E"/>
@@ -4802,7 +5640,7 @@
       </w:rPr>
     </w:lvl>
   </w:abstractNum>
-  <w:abstractNum w:abstractNumId="3" w15:restartNumberingAfterBreak="0">
+  <w:abstractNum w:abstractNumId="5" w15:restartNumberingAfterBreak="0">
     <w:nsid w:val="2B37289B"/>
     <w:multiLevelType w:val="hybridMultilevel"/>
     <w:tmpl w:val="DCE0074E"/>
@@ -4915,7 +5753,7 @@
       </w:rPr>
     </w:lvl>
   </w:abstractNum>
-  <w:abstractNum w:abstractNumId="4" w15:restartNumberingAfterBreak="0">
+  <w:abstractNum w:abstractNumId="6" w15:restartNumberingAfterBreak="0">
     <w:nsid w:val="2C6D05B2"/>
     <w:multiLevelType w:val="hybridMultilevel"/>
     <w:tmpl w:val="379A9CA6"/>
@@ -5001,7 +5839,7 @@
       </w:pPr>
     </w:lvl>
   </w:abstractNum>
-  <w:abstractNum w:abstractNumId="5" w15:restartNumberingAfterBreak="0">
+  <w:abstractNum w:abstractNumId="7" w15:restartNumberingAfterBreak="0">
     <w:nsid w:val="302D74FF"/>
     <w:multiLevelType w:val="hybridMultilevel"/>
     <w:tmpl w:val="53E88550"/>
@@ -5114,7 +5952,7 @@
       </w:rPr>
     </w:lvl>
   </w:abstractNum>
-  <w:abstractNum w:abstractNumId="6" w15:restartNumberingAfterBreak="0">
+  <w:abstractNum w:abstractNumId="8" w15:restartNumberingAfterBreak="0">
     <w:nsid w:val="32872C9F"/>
     <w:multiLevelType w:val="hybridMultilevel"/>
     <w:tmpl w:val="03BC891E"/>
@@ -5227,7 +6065,7 @@
       </w:rPr>
     </w:lvl>
   </w:abstractNum>
-  <w:abstractNum w:abstractNumId="7" w15:restartNumberingAfterBreak="0">
+  <w:abstractNum w:abstractNumId="9" w15:restartNumberingAfterBreak="0">
     <w:nsid w:val="34EA20C1"/>
     <w:multiLevelType w:val="hybridMultilevel"/>
     <w:tmpl w:val="A1E68702"/>
@@ -5340,7 +6178,7 @@
       </w:rPr>
     </w:lvl>
   </w:abstractNum>
-  <w:abstractNum w:abstractNumId="8" w15:restartNumberingAfterBreak="0">
+  <w:abstractNum w:abstractNumId="10" w15:restartNumberingAfterBreak="0">
     <w:nsid w:val="3CA67F2D"/>
     <w:multiLevelType w:val="hybridMultilevel"/>
     <w:tmpl w:val="6934680C"/>
@@ -5453,7 +6291,233 @@
       </w:rPr>
     </w:lvl>
   </w:abstractNum>
-  <w:abstractNum w:abstractNumId="9" w15:restartNumberingAfterBreak="0">
+  <w:abstractNum w:abstractNumId="11" w15:restartNumberingAfterBreak="0">
+    <w:nsid w:val="3E5206F9"/>
+    <w:multiLevelType w:val="hybridMultilevel"/>
+    <w:tmpl w:val="4978D2A6"/>
+    <w:lvl w:ilvl="0" w:tplc="04100001">
+      <w:start w:val="1"/>
+      <w:numFmt w:val="bullet"/>
+      <w:lvlText w:val=""/>
+      <w:lvlJc w:val="left"/>
+      <w:pPr>
+        <w:ind w:left="720" w:hanging="360"/>
+      </w:pPr>
+      <w:rPr>
+        <w:rFonts w:ascii="Symbol" w:hAnsi="Symbol" w:hint="default"/>
+      </w:rPr>
+    </w:lvl>
+    <w:lvl w:ilvl="1" w:tplc="04100003" w:tentative="1">
+      <w:start w:val="1"/>
+      <w:numFmt w:val="bullet"/>
+      <w:lvlText w:val="o"/>
+      <w:lvlJc w:val="left"/>
+      <w:pPr>
+        <w:ind w:left="1440" w:hanging="360"/>
+      </w:pPr>
+      <w:rPr>
+        <w:rFonts w:ascii="Courier New" w:hAnsi="Courier New" w:cs="Courier New" w:hint="default"/>
+      </w:rPr>
+    </w:lvl>
+    <w:lvl w:ilvl="2" w:tplc="04100005" w:tentative="1">
+      <w:start w:val="1"/>
+      <w:numFmt w:val="bullet"/>
+      <w:lvlText w:val=""/>
+      <w:lvlJc w:val="left"/>
+      <w:pPr>
+        <w:ind w:left="2160" w:hanging="360"/>
+      </w:pPr>
+      <w:rPr>
+        <w:rFonts w:ascii="Wingdings" w:hAnsi="Wingdings" w:hint="default"/>
+      </w:rPr>
+    </w:lvl>
+    <w:lvl w:ilvl="3" w:tplc="04100001" w:tentative="1">
+      <w:start w:val="1"/>
+      <w:numFmt w:val="bullet"/>
+      <w:lvlText w:val=""/>
+      <w:lvlJc w:val="left"/>
+      <w:pPr>
+        <w:ind w:left="2880" w:hanging="360"/>
+      </w:pPr>
+      <w:rPr>
+        <w:rFonts w:ascii="Symbol" w:hAnsi="Symbol" w:hint="default"/>
+      </w:rPr>
+    </w:lvl>
+    <w:lvl w:ilvl="4" w:tplc="04100003" w:tentative="1">
+      <w:start w:val="1"/>
+      <w:numFmt w:val="bullet"/>
+      <w:lvlText w:val="o"/>
+      <w:lvlJc w:val="left"/>
+      <w:pPr>
+        <w:ind w:left="3600" w:hanging="360"/>
+      </w:pPr>
+      <w:rPr>
+        <w:rFonts w:ascii="Courier New" w:hAnsi="Courier New" w:cs="Courier New" w:hint="default"/>
+      </w:rPr>
+    </w:lvl>
+    <w:lvl w:ilvl="5" w:tplc="04100005" w:tentative="1">
+      <w:start w:val="1"/>
+      <w:numFmt w:val="bullet"/>
+      <w:lvlText w:val=""/>
+      <w:lvlJc w:val="left"/>
+      <w:pPr>
+        <w:ind w:left="4320" w:hanging="360"/>
+      </w:pPr>
+      <w:rPr>
+        <w:rFonts w:ascii="Wingdings" w:hAnsi="Wingdings" w:hint="default"/>
+      </w:rPr>
+    </w:lvl>
+    <w:lvl w:ilvl="6" w:tplc="04100001" w:tentative="1">
+      <w:start w:val="1"/>
+      <w:numFmt w:val="bullet"/>
+      <w:lvlText w:val=""/>
+      <w:lvlJc w:val="left"/>
+      <w:pPr>
+        <w:ind w:left="5040" w:hanging="360"/>
+      </w:pPr>
+      <w:rPr>
+        <w:rFonts w:ascii="Symbol" w:hAnsi="Symbol" w:hint="default"/>
+      </w:rPr>
+    </w:lvl>
+    <w:lvl w:ilvl="7" w:tplc="04100003" w:tentative="1">
+      <w:start w:val="1"/>
+      <w:numFmt w:val="bullet"/>
+      <w:lvlText w:val="o"/>
+      <w:lvlJc w:val="left"/>
+      <w:pPr>
+        <w:ind w:left="5760" w:hanging="360"/>
+      </w:pPr>
+      <w:rPr>
+        <w:rFonts w:ascii="Courier New" w:hAnsi="Courier New" w:cs="Courier New" w:hint="default"/>
+      </w:rPr>
+    </w:lvl>
+    <w:lvl w:ilvl="8" w:tplc="04100005" w:tentative="1">
+      <w:start w:val="1"/>
+      <w:numFmt w:val="bullet"/>
+      <w:lvlText w:val=""/>
+      <w:lvlJc w:val="left"/>
+      <w:pPr>
+        <w:ind w:left="6480" w:hanging="360"/>
+      </w:pPr>
+      <w:rPr>
+        <w:rFonts w:ascii="Wingdings" w:hAnsi="Wingdings" w:hint="default"/>
+      </w:rPr>
+    </w:lvl>
+  </w:abstractNum>
+  <w:abstractNum w:abstractNumId="12" w15:restartNumberingAfterBreak="0">
+    <w:nsid w:val="3E725F81"/>
+    <w:multiLevelType w:val="hybridMultilevel"/>
+    <w:tmpl w:val="73202F84"/>
+    <w:lvl w:ilvl="0" w:tplc="04100001">
+      <w:start w:val="1"/>
+      <w:numFmt w:val="bullet"/>
+      <w:lvlText w:val=""/>
+      <w:lvlJc w:val="left"/>
+      <w:pPr>
+        <w:ind w:left="720" w:hanging="360"/>
+      </w:pPr>
+      <w:rPr>
+        <w:rFonts w:ascii="Symbol" w:hAnsi="Symbol" w:hint="default"/>
+      </w:rPr>
+    </w:lvl>
+    <w:lvl w:ilvl="1" w:tplc="04100003" w:tentative="1">
+      <w:start w:val="1"/>
+      <w:numFmt w:val="bullet"/>
+      <w:lvlText w:val="o"/>
+      <w:lvlJc w:val="left"/>
+      <w:pPr>
+        <w:ind w:left="1440" w:hanging="360"/>
+      </w:pPr>
+      <w:rPr>
+        <w:rFonts w:ascii="Courier New" w:hAnsi="Courier New" w:cs="Courier New" w:hint="default"/>
+      </w:rPr>
+    </w:lvl>
+    <w:lvl w:ilvl="2" w:tplc="04100005" w:tentative="1">
+      <w:start w:val="1"/>
+      <w:numFmt w:val="bullet"/>
+      <w:lvlText w:val=""/>
+      <w:lvlJc w:val="left"/>
+      <w:pPr>
+        <w:ind w:left="2160" w:hanging="360"/>
+      </w:pPr>
+      <w:rPr>
+        <w:rFonts w:ascii="Wingdings" w:hAnsi="Wingdings" w:hint="default"/>
+      </w:rPr>
+    </w:lvl>
+    <w:lvl w:ilvl="3" w:tplc="04100001" w:tentative="1">
+      <w:start w:val="1"/>
+      <w:numFmt w:val="bullet"/>
+      <w:lvlText w:val=""/>
+      <w:lvlJc w:val="left"/>
+      <w:pPr>
+        <w:ind w:left="2880" w:hanging="360"/>
+      </w:pPr>
+      <w:rPr>
+        <w:rFonts w:ascii="Symbol" w:hAnsi="Symbol" w:hint="default"/>
+      </w:rPr>
+    </w:lvl>
+    <w:lvl w:ilvl="4" w:tplc="04100003" w:tentative="1">
+      <w:start w:val="1"/>
+      <w:numFmt w:val="bullet"/>
+      <w:lvlText w:val="o"/>
+      <w:lvlJc w:val="left"/>
+      <w:pPr>
+        <w:ind w:left="3600" w:hanging="360"/>
+      </w:pPr>
+      <w:rPr>
+        <w:rFonts w:ascii="Courier New" w:hAnsi="Courier New" w:cs="Courier New" w:hint="default"/>
+      </w:rPr>
+    </w:lvl>
+    <w:lvl w:ilvl="5" w:tplc="04100005" w:tentative="1">
+      <w:start w:val="1"/>
+      <w:numFmt w:val="bullet"/>
+      <w:lvlText w:val=""/>
+      <w:lvlJc w:val="left"/>
+      <w:pPr>
+        <w:ind w:left="4320" w:hanging="360"/>
+      </w:pPr>
+      <w:rPr>
+        <w:rFonts w:ascii="Wingdings" w:hAnsi="Wingdings" w:hint="default"/>
+      </w:rPr>
+    </w:lvl>
+    <w:lvl w:ilvl="6" w:tplc="04100001" w:tentative="1">
+      <w:start w:val="1"/>
+      <w:numFmt w:val="bullet"/>
+      <w:lvlText w:val=""/>
+      <w:lvlJc w:val="left"/>
+      <w:pPr>
+        <w:ind w:left="5040" w:hanging="360"/>
+      </w:pPr>
+      <w:rPr>
+        <w:rFonts w:ascii="Symbol" w:hAnsi="Symbol" w:hint="default"/>
+      </w:rPr>
+    </w:lvl>
+    <w:lvl w:ilvl="7" w:tplc="04100003" w:tentative="1">
+      <w:start w:val="1"/>
+      <w:numFmt w:val="bullet"/>
+      <w:lvlText w:val="o"/>
+      <w:lvlJc w:val="left"/>
+      <w:pPr>
+        <w:ind w:left="5760" w:hanging="360"/>
+      </w:pPr>
+      <w:rPr>
+        <w:rFonts w:ascii="Courier New" w:hAnsi="Courier New" w:cs="Courier New" w:hint="default"/>
+      </w:rPr>
+    </w:lvl>
+    <w:lvl w:ilvl="8" w:tplc="04100005" w:tentative="1">
+      <w:start w:val="1"/>
+      <w:numFmt w:val="bullet"/>
+      <w:lvlText w:val=""/>
+      <w:lvlJc w:val="left"/>
+      <w:pPr>
+        <w:ind w:left="6480" w:hanging="360"/>
+      </w:pPr>
+      <w:rPr>
+        <w:rFonts w:ascii="Wingdings" w:hAnsi="Wingdings" w:hint="default"/>
+      </w:rPr>
+    </w:lvl>
+  </w:abstractNum>
+  <w:abstractNum w:abstractNumId="13" w15:restartNumberingAfterBreak="0">
     <w:nsid w:val="3F9C7F37"/>
     <w:multiLevelType w:val="hybridMultilevel"/>
     <w:tmpl w:val="81C28A2A"/>
@@ -5566,7 +6630,7 @@
       </w:rPr>
     </w:lvl>
   </w:abstractNum>
-  <w:abstractNum w:abstractNumId="10" w15:restartNumberingAfterBreak="0">
+  <w:abstractNum w:abstractNumId="14" w15:restartNumberingAfterBreak="0">
     <w:nsid w:val="40FC533B"/>
     <w:multiLevelType w:val="hybridMultilevel"/>
     <w:tmpl w:val="6FCA0C88"/>
@@ -5679,7 +6743,120 @@
       </w:rPr>
     </w:lvl>
   </w:abstractNum>
-  <w:abstractNum w:abstractNumId="11" w15:restartNumberingAfterBreak="0">
+  <w:abstractNum w:abstractNumId="15" w15:restartNumberingAfterBreak="0">
+    <w:nsid w:val="42755471"/>
+    <w:multiLevelType w:val="hybridMultilevel"/>
+    <w:tmpl w:val="7D14F2A0"/>
+    <w:lvl w:ilvl="0" w:tplc="04100001">
+      <w:start w:val="1"/>
+      <w:numFmt w:val="bullet"/>
+      <w:lvlText w:val=""/>
+      <w:lvlJc w:val="left"/>
+      <w:pPr>
+        <w:ind w:left="720" w:hanging="360"/>
+      </w:pPr>
+      <w:rPr>
+        <w:rFonts w:ascii="Symbol" w:hAnsi="Symbol" w:hint="default"/>
+      </w:rPr>
+    </w:lvl>
+    <w:lvl w:ilvl="1" w:tplc="04100003" w:tentative="1">
+      <w:start w:val="1"/>
+      <w:numFmt w:val="bullet"/>
+      <w:lvlText w:val="o"/>
+      <w:lvlJc w:val="left"/>
+      <w:pPr>
+        <w:ind w:left="1440" w:hanging="360"/>
+      </w:pPr>
+      <w:rPr>
+        <w:rFonts w:ascii="Courier New" w:hAnsi="Courier New" w:cs="Courier New" w:hint="default"/>
+      </w:rPr>
+    </w:lvl>
+    <w:lvl w:ilvl="2" w:tplc="04100005" w:tentative="1">
+      <w:start w:val="1"/>
+      <w:numFmt w:val="bullet"/>
+      <w:lvlText w:val=""/>
+      <w:lvlJc w:val="left"/>
+      <w:pPr>
+        <w:ind w:left="2160" w:hanging="360"/>
+      </w:pPr>
+      <w:rPr>
+        <w:rFonts w:ascii="Wingdings" w:hAnsi="Wingdings" w:hint="default"/>
+      </w:rPr>
+    </w:lvl>
+    <w:lvl w:ilvl="3" w:tplc="04100001" w:tentative="1">
+      <w:start w:val="1"/>
+      <w:numFmt w:val="bullet"/>
+      <w:lvlText w:val=""/>
+      <w:lvlJc w:val="left"/>
+      <w:pPr>
+        <w:ind w:left="2880" w:hanging="360"/>
+      </w:pPr>
+      <w:rPr>
+        <w:rFonts w:ascii="Symbol" w:hAnsi="Symbol" w:hint="default"/>
+      </w:rPr>
+    </w:lvl>
+    <w:lvl w:ilvl="4" w:tplc="04100003" w:tentative="1">
+      <w:start w:val="1"/>
+      <w:numFmt w:val="bullet"/>
+      <w:lvlText w:val="o"/>
+      <w:lvlJc w:val="left"/>
+      <w:pPr>
+        <w:ind w:left="3600" w:hanging="360"/>
+      </w:pPr>
+      <w:rPr>
+        <w:rFonts w:ascii="Courier New" w:hAnsi="Courier New" w:cs="Courier New" w:hint="default"/>
+      </w:rPr>
+    </w:lvl>
+    <w:lvl w:ilvl="5" w:tplc="04100005" w:tentative="1">
+      <w:start w:val="1"/>
+      <w:numFmt w:val="bullet"/>
+      <w:lvlText w:val=""/>
+      <w:lvlJc w:val="left"/>
+      <w:pPr>
+        <w:ind w:left="4320" w:hanging="360"/>
+      </w:pPr>
+      <w:rPr>
+        <w:rFonts w:ascii="Wingdings" w:hAnsi="Wingdings" w:hint="default"/>
+      </w:rPr>
+    </w:lvl>
+    <w:lvl w:ilvl="6" w:tplc="04100001" w:tentative="1">
+      <w:start w:val="1"/>
+      <w:numFmt w:val="bullet"/>
+      <w:lvlText w:val=""/>
+      <w:lvlJc w:val="left"/>
+      <w:pPr>
+        <w:ind w:left="5040" w:hanging="360"/>
+      </w:pPr>
+      <w:rPr>
+        <w:rFonts w:ascii="Symbol" w:hAnsi="Symbol" w:hint="default"/>
+      </w:rPr>
+    </w:lvl>
+    <w:lvl w:ilvl="7" w:tplc="04100003" w:tentative="1">
+      <w:start w:val="1"/>
+      <w:numFmt w:val="bullet"/>
+      <w:lvlText w:val="o"/>
+      <w:lvlJc w:val="left"/>
+      <w:pPr>
+        <w:ind w:left="5760" w:hanging="360"/>
+      </w:pPr>
+      <w:rPr>
+        <w:rFonts w:ascii="Courier New" w:hAnsi="Courier New" w:cs="Courier New" w:hint="default"/>
+      </w:rPr>
+    </w:lvl>
+    <w:lvl w:ilvl="8" w:tplc="04100005" w:tentative="1">
+      <w:start w:val="1"/>
+      <w:numFmt w:val="bullet"/>
+      <w:lvlText w:val=""/>
+      <w:lvlJc w:val="left"/>
+      <w:pPr>
+        <w:ind w:left="6480" w:hanging="360"/>
+      </w:pPr>
+      <w:rPr>
+        <w:rFonts w:ascii="Wingdings" w:hAnsi="Wingdings" w:hint="default"/>
+      </w:rPr>
+    </w:lvl>
+  </w:abstractNum>
+  <w:abstractNum w:abstractNumId="16" w15:restartNumberingAfterBreak="0">
     <w:nsid w:val="45010997"/>
     <w:multiLevelType w:val="hybridMultilevel"/>
     <w:tmpl w:val="5244604C"/>
@@ -5792,7 +6969,120 @@
       </w:rPr>
     </w:lvl>
   </w:abstractNum>
-  <w:abstractNum w:abstractNumId="12" w15:restartNumberingAfterBreak="0">
+  <w:abstractNum w:abstractNumId="17" w15:restartNumberingAfterBreak="0">
+    <w:nsid w:val="45145ECD"/>
+    <w:multiLevelType w:val="hybridMultilevel"/>
+    <w:tmpl w:val="48F0B060"/>
+    <w:lvl w:ilvl="0" w:tplc="04100001">
+      <w:start w:val="1"/>
+      <w:numFmt w:val="bullet"/>
+      <w:lvlText w:val=""/>
+      <w:lvlJc w:val="left"/>
+      <w:pPr>
+        <w:ind w:left="720" w:hanging="360"/>
+      </w:pPr>
+      <w:rPr>
+        <w:rFonts w:ascii="Symbol" w:hAnsi="Symbol" w:hint="default"/>
+      </w:rPr>
+    </w:lvl>
+    <w:lvl w:ilvl="1" w:tplc="04100003" w:tentative="1">
+      <w:start w:val="1"/>
+      <w:numFmt w:val="bullet"/>
+      <w:lvlText w:val="o"/>
+      <w:lvlJc w:val="left"/>
+      <w:pPr>
+        <w:ind w:left="1440" w:hanging="360"/>
+      </w:pPr>
+      <w:rPr>
+        <w:rFonts w:ascii="Courier New" w:hAnsi="Courier New" w:cs="Courier New" w:hint="default"/>
+      </w:rPr>
+    </w:lvl>
+    <w:lvl w:ilvl="2" w:tplc="04100005" w:tentative="1">
+      <w:start w:val="1"/>
+      <w:numFmt w:val="bullet"/>
+      <w:lvlText w:val=""/>
+      <w:lvlJc w:val="left"/>
+      <w:pPr>
+        <w:ind w:left="2160" w:hanging="360"/>
+      </w:pPr>
+      <w:rPr>
+        <w:rFonts w:ascii="Wingdings" w:hAnsi="Wingdings" w:hint="default"/>
+      </w:rPr>
+    </w:lvl>
+    <w:lvl w:ilvl="3" w:tplc="04100001" w:tentative="1">
+      <w:start w:val="1"/>
+      <w:numFmt w:val="bullet"/>
+      <w:lvlText w:val=""/>
+      <w:lvlJc w:val="left"/>
+      <w:pPr>
+        <w:ind w:left="2880" w:hanging="360"/>
+      </w:pPr>
+      <w:rPr>
+        <w:rFonts w:ascii="Symbol" w:hAnsi="Symbol" w:hint="default"/>
+      </w:rPr>
+    </w:lvl>
+    <w:lvl w:ilvl="4" w:tplc="04100003" w:tentative="1">
+      <w:start w:val="1"/>
+      <w:numFmt w:val="bullet"/>
+      <w:lvlText w:val="o"/>
+      <w:lvlJc w:val="left"/>
+      <w:pPr>
+        <w:ind w:left="3600" w:hanging="360"/>
+      </w:pPr>
+      <w:rPr>
+        <w:rFonts w:ascii="Courier New" w:hAnsi="Courier New" w:cs="Courier New" w:hint="default"/>
+      </w:rPr>
+    </w:lvl>
+    <w:lvl w:ilvl="5" w:tplc="04100005" w:tentative="1">
+      <w:start w:val="1"/>
+      <w:numFmt w:val="bullet"/>
+      <w:lvlText w:val=""/>
+      <w:lvlJc w:val="left"/>
+      <w:pPr>
+        <w:ind w:left="4320" w:hanging="360"/>
+      </w:pPr>
+      <w:rPr>
+        <w:rFonts w:ascii="Wingdings" w:hAnsi="Wingdings" w:hint="default"/>
+      </w:rPr>
+    </w:lvl>
+    <w:lvl w:ilvl="6" w:tplc="04100001" w:tentative="1">
+      <w:start w:val="1"/>
+      <w:numFmt w:val="bullet"/>
+      <w:lvlText w:val=""/>
+      <w:lvlJc w:val="left"/>
+      <w:pPr>
+        <w:ind w:left="5040" w:hanging="360"/>
+      </w:pPr>
+      <w:rPr>
+        <w:rFonts w:ascii="Symbol" w:hAnsi="Symbol" w:hint="default"/>
+      </w:rPr>
+    </w:lvl>
+    <w:lvl w:ilvl="7" w:tplc="04100003" w:tentative="1">
+      <w:start w:val="1"/>
+      <w:numFmt w:val="bullet"/>
+      <w:lvlText w:val="o"/>
+      <w:lvlJc w:val="left"/>
+      <w:pPr>
+        <w:ind w:left="5760" w:hanging="360"/>
+      </w:pPr>
+      <w:rPr>
+        <w:rFonts w:ascii="Courier New" w:hAnsi="Courier New" w:cs="Courier New" w:hint="default"/>
+      </w:rPr>
+    </w:lvl>
+    <w:lvl w:ilvl="8" w:tplc="04100005" w:tentative="1">
+      <w:start w:val="1"/>
+      <w:numFmt w:val="bullet"/>
+      <w:lvlText w:val=""/>
+      <w:lvlJc w:val="left"/>
+      <w:pPr>
+        <w:ind w:left="6480" w:hanging="360"/>
+      </w:pPr>
+      <w:rPr>
+        <w:rFonts w:ascii="Wingdings" w:hAnsi="Wingdings" w:hint="default"/>
+      </w:rPr>
+    </w:lvl>
+  </w:abstractNum>
+  <w:abstractNum w:abstractNumId="18" w15:restartNumberingAfterBreak="0">
     <w:nsid w:val="67A624B9"/>
     <w:multiLevelType w:val="hybridMultilevel"/>
     <w:tmpl w:val="0AFCB2B8"/>
@@ -5905,7 +7195,120 @@
       </w:rPr>
     </w:lvl>
   </w:abstractNum>
-  <w:abstractNum w:abstractNumId="13" w15:restartNumberingAfterBreak="0">
+  <w:abstractNum w:abstractNumId="19" w15:restartNumberingAfterBreak="0">
+    <w:nsid w:val="67FE39B1"/>
+    <w:multiLevelType w:val="hybridMultilevel"/>
+    <w:tmpl w:val="EF7613FC"/>
+    <w:lvl w:ilvl="0" w:tplc="04100001">
+      <w:start w:val="1"/>
+      <w:numFmt w:val="bullet"/>
+      <w:lvlText w:val=""/>
+      <w:lvlJc w:val="left"/>
+      <w:pPr>
+        <w:ind w:left="720" w:hanging="360"/>
+      </w:pPr>
+      <w:rPr>
+        <w:rFonts w:ascii="Symbol" w:hAnsi="Symbol" w:hint="default"/>
+      </w:rPr>
+    </w:lvl>
+    <w:lvl w:ilvl="1" w:tplc="04100003" w:tentative="1">
+      <w:start w:val="1"/>
+      <w:numFmt w:val="bullet"/>
+      <w:lvlText w:val="o"/>
+      <w:lvlJc w:val="left"/>
+      <w:pPr>
+        <w:ind w:left="1440" w:hanging="360"/>
+      </w:pPr>
+      <w:rPr>
+        <w:rFonts w:ascii="Courier New" w:hAnsi="Courier New" w:cs="Courier New" w:hint="default"/>
+      </w:rPr>
+    </w:lvl>
+    <w:lvl w:ilvl="2" w:tplc="04100005" w:tentative="1">
+      <w:start w:val="1"/>
+      <w:numFmt w:val="bullet"/>
+      <w:lvlText w:val=""/>
+      <w:lvlJc w:val="left"/>
+      <w:pPr>
+        <w:ind w:left="2160" w:hanging="360"/>
+      </w:pPr>
+      <w:rPr>
+        <w:rFonts w:ascii="Wingdings" w:hAnsi="Wingdings" w:hint="default"/>
+      </w:rPr>
+    </w:lvl>
+    <w:lvl w:ilvl="3" w:tplc="04100001" w:tentative="1">
+      <w:start w:val="1"/>
+      <w:numFmt w:val="bullet"/>
+      <w:lvlText w:val=""/>
+      <w:lvlJc w:val="left"/>
+      <w:pPr>
+        <w:ind w:left="2880" w:hanging="360"/>
+      </w:pPr>
+      <w:rPr>
+        <w:rFonts w:ascii="Symbol" w:hAnsi="Symbol" w:hint="default"/>
+      </w:rPr>
+    </w:lvl>
+    <w:lvl w:ilvl="4" w:tplc="04100003" w:tentative="1">
+      <w:start w:val="1"/>
+      <w:numFmt w:val="bullet"/>
+      <w:lvlText w:val="o"/>
+      <w:lvlJc w:val="left"/>
+      <w:pPr>
+        <w:ind w:left="3600" w:hanging="360"/>
+      </w:pPr>
+      <w:rPr>
+        <w:rFonts w:ascii="Courier New" w:hAnsi="Courier New" w:cs="Courier New" w:hint="default"/>
+      </w:rPr>
+    </w:lvl>
+    <w:lvl w:ilvl="5" w:tplc="04100005" w:tentative="1">
+      <w:start w:val="1"/>
+      <w:numFmt w:val="bullet"/>
+      <w:lvlText w:val=""/>
+      <w:lvlJc w:val="left"/>
+      <w:pPr>
+        <w:ind w:left="4320" w:hanging="360"/>
+      </w:pPr>
+      <w:rPr>
+        <w:rFonts w:ascii="Wingdings" w:hAnsi="Wingdings" w:hint="default"/>
+      </w:rPr>
+    </w:lvl>
+    <w:lvl w:ilvl="6" w:tplc="04100001" w:tentative="1">
+      <w:start w:val="1"/>
+      <w:numFmt w:val="bullet"/>
+      <w:lvlText w:val=""/>
+      <w:lvlJc w:val="left"/>
+      <w:pPr>
+        <w:ind w:left="5040" w:hanging="360"/>
+      </w:pPr>
+      <w:rPr>
+        <w:rFonts w:ascii="Symbol" w:hAnsi="Symbol" w:hint="default"/>
+      </w:rPr>
+    </w:lvl>
+    <w:lvl w:ilvl="7" w:tplc="04100003" w:tentative="1">
+      <w:start w:val="1"/>
+      <w:numFmt w:val="bullet"/>
+      <w:lvlText w:val="o"/>
+      <w:lvlJc w:val="left"/>
+      <w:pPr>
+        <w:ind w:left="5760" w:hanging="360"/>
+      </w:pPr>
+      <w:rPr>
+        <w:rFonts w:ascii="Courier New" w:hAnsi="Courier New" w:cs="Courier New" w:hint="default"/>
+      </w:rPr>
+    </w:lvl>
+    <w:lvl w:ilvl="8" w:tplc="04100005" w:tentative="1">
+      <w:start w:val="1"/>
+      <w:numFmt w:val="bullet"/>
+      <w:lvlText w:val=""/>
+      <w:lvlJc w:val="left"/>
+      <w:pPr>
+        <w:ind w:left="6480" w:hanging="360"/>
+      </w:pPr>
+      <w:rPr>
+        <w:rFonts w:ascii="Wingdings" w:hAnsi="Wingdings" w:hint="default"/>
+      </w:rPr>
+    </w:lvl>
+  </w:abstractNum>
+  <w:abstractNum w:abstractNumId="20" w15:restartNumberingAfterBreak="0">
     <w:nsid w:val="699678A3"/>
     <w:multiLevelType w:val="hybridMultilevel"/>
     <w:tmpl w:val="C94CFDCE"/>
@@ -6018,7 +7421,7 @@
       </w:rPr>
     </w:lvl>
   </w:abstractNum>
-  <w:abstractNum w:abstractNumId="14" w15:restartNumberingAfterBreak="0">
+  <w:abstractNum w:abstractNumId="21" w15:restartNumberingAfterBreak="0">
     <w:nsid w:val="704608BB"/>
     <w:multiLevelType w:val="hybridMultilevel"/>
     <w:tmpl w:val="6360B53A"/>
@@ -6131,7 +7534,7 @@
       </w:rPr>
     </w:lvl>
   </w:abstractNum>
-  <w:abstractNum w:abstractNumId="15" w15:restartNumberingAfterBreak="0">
+  <w:abstractNum w:abstractNumId="22" w15:restartNumberingAfterBreak="0">
     <w:nsid w:val="74D72457"/>
     <w:multiLevelType w:val="hybridMultilevel"/>
     <w:tmpl w:val="08E81740"/>
@@ -6244,53 +7647,190 @@
       </w:rPr>
     </w:lvl>
   </w:abstractNum>
+  <w:abstractNum w:abstractNumId="23" w15:restartNumberingAfterBreak="0">
+    <w:nsid w:val="7E0025A9"/>
+    <w:multiLevelType w:val="hybridMultilevel"/>
+    <w:tmpl w:val="06763906"/>
+    <w:lvl w:ilvl="0" w:tplc="04100001">
+      <w:start w:val="1"/>
+      <w:numFmt w:val="bullet"/>
+      <w:lvlText w:val=""/>
+      <w:lvlJc w:val="left"/>
+      <w:pPr>
+        <w:ind w:left="720" w:hanging="360"/>
+      </w:pPr>
+      <w:rPr>
+        <w:rFonts w:ascii="Symbol" w:hAnsi="Symbol" w:hint="default"/>
+      </w:rPr>
+    </w:lvl>
+    <w:lvl w:ilvl="1" w:tplc="04100003" w:tentative="1">
+      <w:start w:val="1"/>
+      <w:numFmt w:val="bullet"/>
+      <w:lvlText w:val="o"/>
+      <w:lvlJc w:val="left"/>
+      <w:pPr>
+        <w:ind w:left="1440" w:hanging="360"/>
+      </w:pPr>
+      <w:rPr>
+        <w:rFonts w:ascii="Courier New" w:hAnsi="Courier New" w:cs="Courier New" w:hint="default"/>
+      </w:rPr>
+    </w:lvl>
+    <w:lvl w:ilvl="2" w:tplc="04100005" w:tentative="1">
+      <w:start w:val="1"/>
+      <w:numFmt w:val="bullet"/>
+      <w:lvlText w:val=""/>
+      <w:lvlJc w:val="left"/>
+      <w:pPr>
+        <w:ind w:left="2160" w:hanging="360"/>
+      </w:pPr>
+      <w:rPr>
+        <w:rFonts w:ascii="Wingdings" w:hAnsi="Wingdings" w:hint="default"/>
+      </w:rPr>
+    </w:lvl>
+    <w:lvl w:ilvl="3" w:tplc="04100001" w:tentative="1">
+      <w:start w:val="1"/>
+      <w:numFmt w:val="bullet"/>
+      <w:lvlText w:val=""/>
+      <w:lvlJc w:val="left"/>
+      <w:pPr>
+        <w:ind w:left="2880" w:hanging="360"/>
+      </w:pPr>
+      <w:rPr>
+        <w:rFonts w:ascii="Symbol" w:hAnsi="Symbol" w:hint="default"/>
+      </w:rPr>
+    </w:lvl>
+    <w:lvl w:ilvl="4" w:tplc="04100003" w:tentative="1">
+      <w:start w:val="1"/>
+      <w:numFmt w:val="bullet"/>
+      <w:lvlText w:val="o"/>
+      <w:lvlJc w:val="left"/>
+      <w:pPr>
+        <w:ind w:left="3600" w:hanging="360"/>
+      </w:pPr>
+      <w:rPr>
+        <w:rFonts w:ascii="Courier New" w:hAnsi="Courier New" w:cs="Courier New" w:hint="default"/>
+      </w:rPr>
+    </w:lvl>
+    <w:lvl w:ilvl="5" w:tplc="04100005" w:tentative="1">
+      <w:start w:val="1"/>
+      <w:numFmt w:val="bullet"/>
+      <w:lvlText w:val=""/>
+      <w:lvlJc w:val="left"/>
+      <w:pPr>
+        <w:ind w:left="4320" w:hanging="360"/>
+      </w:pPr>
+      <w:rPr>
+        <w:rFonts w:ascii="Wingdings" w:hAnsi="Wingdings" w:hint="default"/>
+      </w:rPr>
+    </w:lvl>
+    <w:lvl w:ilvl="6" w:tplc="04100001" w:tentative="1">
+      <w:start w:val="1"/>
+      <w:numFmt w:val="bullet"/>
+      <w:lvlText w:val=""/>
+      <w:lvlJc w:val="left"/>
+      <w:pPr>
+        <w:ind w:left="5040" w:hanging="360"/>
+      </w:pPr>
+      <w:rPr>
+        <w:rFonts w:ascii="Symbol" w:hAnsi="Symbol" w:hint="default"/>
+      </w:rPr>
+    </w:lvl>
+    <w:lvl w:ilvl="7" w:tplc="04100003" w:tentative="1">
+      <w:start w:val="1"/>
+      <w:numFmt w:val="bullet"/>
+      <w:lvlText w:val="o"/>
+      <w:lvlJc w:val="left"/>
+      <w:pPr>
+        <w:ind w:left="5760" w:hanging="360"/>
+      </w:pPr>
+      <w:rPr>
+        <w:rFonts w:ascii="Courier New" w:hAnsi="Courier New" w:cs="Courier New" w:hint="default"/>
+      </w:rPr>
+    </w:lvl>
+    <w:lvl w:ilvl="8" w:tplc="04100005" w:tentative="1">
+      <w:start w:val="1"/>
+      <w:numFmt w:val="bullet"/>
+      <w:lvlText w:val=""/>
+      <w:lvlJc w:val="left"/>
+      <w:pPr>
+        <w:ind w:left="6480" w:hanging="360"/>
+      </w:pPr>
+      <w:rPr>
+        <w:rFonts w:ascii="Wingdings" w:hAnsi="Wingdings" w:hint="default"/>
+      </w:rPr>
+    </w:lvl>
+  </w:abstractNum>
   <w:num w:numId="1" w16cid:durableId="1222978240">
+    <w:abstractNumId w:val="2"/>
+  </w:num>
+  <w:num w:numId="2" w16cid:durableId="2021421536">
+    <w:abstractNumId w:val="21"/>
+  </w:num>
+  <w:num w:numId="3" w16cid:durableId="592934623">
+    <w:abstractNumId w:val="14"/>
+  </w:num>
+  <w:num w:numId="4" w16cid:durableId="864752401">
+    <w:abstractNumId w:val="4"/>
+  </w:num>
+  <w:num w:numId="5" w16cid:durableId="115683981">
+    <w:abstractNumId w:val="16"/>
+  </w:num>
+  <w:num w:numId="6" w16cid:durableId="1974208762">
+    <w:abstractNumId w:val="18"/>
+  </w:num>
+  <w:num w:numId="7" w16cid:durableId="599724207">
+    <w:abstractNumId w:val="7"/>
+  </w:num>
+  <w:num w:numId="8" w16cid:durableId="154955412">
+    <w:abstractNumId w:val="22"/>
+  </w:num>
+  <w:num w:numId="9" w16cid:durableId="1067068464">
+    <w:abstractNumId w:val="8"/>
+  </w:num>
+  <w:num w:numId="10" w16cid:durableId="944387217">
+    <w:abstractNumId w:val="13"/>
+  </w:num>
+  <w:num w:numId="11" w16cid:durableId="432752565">
+    <w:abstractNumId w:val="5"/>
+  </w:num>
+  <w:num w:numId="12" w16cid:durableId="372997662">
     <w:abstractNumId w:val="1"/>
   </w:num>
-  <w:num w:numId="2" w16cid:durableId="2021421536">
-    <w:abstractNumId w:val="14"/>
+  <w:num w:numId="13" w16cid:durableId="728456906">
+    <w:abstractNumId w:val="6"/>
   </w:num>
-  <w:num w:numId="3" w16cid:durableId="592934623">
+  <w:num w:numId="14" w16cid:durableId="910041094">
     <w:abstractNumId w:val="10"/>
   </w:num>
-  <w:num w:numId="4" w16cid:durableId="864752401">
-    <w:abstractNumId w:val="2"/>
+  <w:num w:numId="15" w16cid:durableId="975649393">
+    <w:abstractNumId w:val="9"/>
   </w:num>
-  <w:num w:numId="5" w16cid:durableId="115683981">
+  <w:num w:numId="16" w16cid:durableId="1869833675">
+    <w:abstractNumId w:val="20"/>
+  </w:num>
+  <w:num w:numId="17" w16cid:durableId="2085561801">
+    <w:abstractNumId w:val="17"/>
+  </w:num>
+  <w:num w:numId="18" w16cid:durableId="1454907034">
     <w:abstractNumId w:val="11"/>
   </w:num>
-  <w:num w:numId="6" w16cid:durableId="1974208762">
-    <w:abstractNumId w:val="12"/>
+  <w:num w:numId="19" w16cid:durableId="809440214">
+    <w:abstractNumId w:val="3"/>
   </w:num>
-  <w:num w:numId="7" w16cid:durableId="599724207">
-    <w:abstractNumId w:val="5"/>
-  </w:num>
-  <w:num w:numId="8" w16cid:durableId="154955412">
+  <w:num w:numId="20" w16cid:durableId="1268661109">
     <w:abstractNumId w:val="15"/>
   </w:num>
-  <w:num w:numId="9" w16cid:durableId="1067068464">
-    <w:abstractNumId w:val="6"/>
-  </w:num>
-  <w:num w:numId="10" w16cid:durableId="944387217">
-    <w:abstractNumId w:val="9"/>
-  </w:num>
-  <w:num w:numId="11" w16cid:durableId="432752565">
-    <w:abstractNumId w:val="3"/>
-  </w:num>
-  <w:num w:numId="12" w16cid:durableId="372997662">
+  <w:num w:numId="21" w16cid:durableId="2125152636">
     <w:abstractNumId w:val="0"/>
   </w:num>
-  <w:num w:numId="13" w16cid:durableId="728456906">
-    <w:abstractNumId w:val="4"/>
+  <w:num w:numId="22" w16cid:durableId="541870965">
+    <w:abstractNumId w:val="23"/>
   </w:num>
-  <w:num w:numId="14" w16cid:durableId="910041094">
-    <w:abstractNumId w:val="8"/>
+  <w:num w:numId="23" w16cid:durableId="778721398">
+    <w:abstractNumId w:val="19"/>
   </w:num>
-  <w:num w:numId="15" w16cid:durableId="975649393">
-    <w:abstractNumId w:val="7"/>
-  </w:num>
-  <w:num w:numId="16" w16cid:durableId="1869833675">
-    <w:abstractNumId w:val="13"/>
+  <w:num w:numId="24" w16cid:durableId="408313406">
+    <w:abstractNumId w:val="12"/>
   </w:num>
 </w:numbering>
 </file>
@@ -6698,6 +8238,7 @@
   <w:style w:type="character" w:default="1" w:styleId="Carpredefinitoparagrafo">
     <w:name w:val="Default Paragraph Font"/>
     <w:uiPriority w:val="1"/>
+    <w:semiHidden/>
     <w:unhideWhenUsed/>
   </w:style>
   <w:style w:type="table" w:default="1" w:styleId="Tabellanormale">
@@ -6870,7 +8411,7 @@
     </inkml:brush>
   </inkml:definitions>
   <inkml:trace contextRef="#ctx0" brushRef="#br0">150 0 24575,'1'1'0,"0"-1"0,0 0 0,0 1 0,0-1 0,-1 0 0,1 1 0,0-1 0,0 1 0,-1 0 0,1-1 0,0 1 0,-1 0 0,1-1 0,-1 1 0,1 0 0,-1-1 0,1 1 0,-1 0 0,1 0 0,-1 0 0,0 0 0,1-1 0,-1 1 0,0 0 0,0 0 0,0 0 0,0 1 0,4 30 0,-4-29 0,2 27 0,-1 1 0,-2-1 0,-1 0 0,-2 0 0,0 0 0,-2-1 0,-18 53 0,7-26 0,3 0 0,-14 101 0,26-146 0,-1 0 0,0 0 0,-1 0 0,0 0 0,-1-1 0,0 0 0,-10 16 0,-8 15 0,22-40 0,0 0 0,0 0 0,1 1 0,-1-1 0,0 0 0,1 0 0,-1 1 0,1-1 0,0 0 0,-1 1 0,1-1 0,0 0 0,0 1 0,0-1 0,0 0 0,0 1 0,0-1 0,0 0 0,0 1 0,0-1 0,1 0 0,-1 1 0,1-1 0,-1 0 0,1 0 0,-1 1 0,1-1 0,0 0 0,-1 0 0,1 0 0,0 0 0,0 0 0,0 0 0,0 0 0,0 0 0,0 0 0,0 0 0,0-1 0,1 1 0,-1 0 0,0-1 0,0 1 0,0-1 0,1 1 0,-1-1 0,0 0 0,1 0 0,-1 1 0,2-1 0,11 2 0,-1-1 0,0 0 0,1-1 0,15-2 0,-13 1 0,8-1 0,-1 2 0,1 1 0,0 0 0,-1 2 0,0 0 0,32 10 0,-27-6 0,0-2 0,0-1 0,0-1 0,1-1 0,55-4 0,-18 1 0,-47-1 0,-1 1 0,0-2 0,0-1 0,0 0 0,29-11 0,-25 10 0,-1 1 0,1 1 0,0 1 0,0 1 0,0 1 0,25 3 0,18-1 0,397-2 0,-450 1 0,1 1 0,-1 0 0,1 0 0,-1 1 0,16 7 0,-15-6 0,0 0 0,1 0 0,0-1 0,15 1 0,40 5 0,-48-5 0,42 2 0,-22-6 0,-12-1 0,0 2 0,0 0 0,0 2 0,0 1 0,42 11 0,7 9 0,1-4 0,1-3 0,1-3 0,1-4 0,132-1 0,-180-9 0,0 2 0,56 9 0,-86-10 0,1 0 0,0 0 0,0-1 0,0 1 0,0-1 0,1 0 0,-1-1 0,0 1 0,0-1 0,6-2 0,-9 2 0,0 0 0,0 0 0,0 0 0,0-1 0,-1 1 0,1-1 0,0 1 0,-1-1 0,1 1 0,-1-1 0,0 0 0,0 0 0,1 0 0,-1 0 0,0 0 0,-1 0 0,1 0 0,0 0 0,0 0 0,-1 0 0,0-1 0,1 1 0,-1 0 0,0 0 0,0-4 0,7-75 0,3-72 0,-9 39 0,-3-99 0,1 206 0,0 0 0,0 0 0,0 0 0,-1 0 0,0 0 0,-1 0 0,1 1 0,-1-1 0,-1 1 0,1-1 0,-1 1 0,0 0 0,0 1 0,-1-1 0,-8-7 0,7 8 0,-1 0 0,1 0 0,-1 1 0,0 1 0,0-1 0,-1 1 0,1 0 0,-1 0 0,1 1 0,-1 0 0,0 1 0,0 0 0,-14-1 0,-29 1 0,22 1 0,-1-2 0,-39-6 0,-200-31 0,231 33 0,27 5 0,1 0 0,-1-1 0,1 0 0,0-1 0,0 0 0,-13-6 0,4 2 0,0 0 0,-1 1 0,0 1 0,-33-4 0,0 4 0,0 2 0,-61 5 0,19 1 0,-1375-3 0,1465 0-124,1 0 0,-1 0 0,1-1 0,-1 1 0,1-1 0,0 0-1,-1 0 1,1 0 0,0-1 0,-6-3 0,-3-3-6702</inkml:trace>
-  <inkml:trace contextRef="#ctx0" brushRef="#br0" timeOffset="1215.36">1093 405 24575,'-38'-1'0,"-78"2"0,114-1 0,1 0 0,-1 1 0,0-1 0,0 0 0,1 1 0,-1-1 0,0 1 0,1-1 0,-1 1 0,0 0 0,1-1 0,-1 1 0,1 0 0,-1 0 0,1 0 0,-1 1 0,-1 1 0,2-2 0,0 0 0,1 1 0,-1-1 0,1 0 0,0 0 0,-1 1 0,1-1 0,0 0 0,-1 0 0,1 1 0,0-1 0,0 0 0,0 1 0,0-1 0,1 0 0,-1 0 0,0 1 0,1 1 0,1 2 0,0-1 0,0 0 0,0 1 0,0-1 0,1 0 0,0-1 0,0 1 0,0 0 0,0-1 0,1 0 0,6 6 0,41 19 0,-38-22 0,-1 0 0,19 14 0,-30-20 0,0 1 0,0-1 0,0 1 0,0 0 0,0 0 0,-1-1 0,1 1 0,0 0 0,0 0 0,-1 0 0,1 0 0,-1 0 0,1 0 0,-1 0 0,1 0 0,-1 0 0,0 0 0,1 0 0,-1 0 0,0 0 0,0 1 0,0-1 0,0 0 0,0 0 0,0 0 0,0 0 0,0 2 0,-1-1 0,-1 1 0,1-1 0,0 0 0,-1 0 0,1 1 0,-1-1 0,1 0 0,-1-1 0,0 1 0,0 0 0,-3 2 0,-4 3 0,-1-1 0,1-1 0,-1 0 0,-20 8 0,15-9-16,-1-2 0,1 1 0,-1-2 0,0 0-1,0-1 1,-20-2 0,-4 0-1236,23 2-5574</inkml:trace>
+  <inkml:trace contextRef="#ctx0" brushRef="#br0" timeOffset="1215.35">1093 405 24575,'-38'-1'0,"-78"2"0,114-1 0,1 0 0,-1 1 0,0-1 0,0 0 0,1 1 0,-1-1 0,0 1 0,1-1 0,-1 1 0,0 0 0,1-1 0,-1 1 0,1 0 0,-1 0 0,1 0 0,-1 1 0,-1 1 0,2-2 0,0 0 0,1 1 0,-1-1 0,1 0 0,0 0 0,-1 1 0,1-1 0,0 0 0,-1 0 0,1 1 0,0-1 0,0 0 0,0 1 0,0-1 0,1 0 0,-1 0 0,0 1 0,1 1 0,1 2 0,0-1 0,0 0 0,0 1 0,0-1 0,1 0 0,0-1 0,0 1 0,0 0 0,0-1 0,1 0 0,6 6 0,41 19 0,-38-22 0,-1 0 0,19 14 0,-30-20 0,0 1 0,0-1 0,0 1 0,0 0 0,0 0 0,-1-1 0,1 1 0,0 0 0,0 0 0,-1 0 0,1 0 0,-1 0 0,1 0 0,-1 0 0,1 0 0,-1 0 0,0 0 0,1 0 0,-1 0 0,0 0 0,0 1 0,0-1 0,0 0 0,0 0 0,0 0 0,0 0 0,0 2 0,-1-1 0,-1 1 0,1-1 0,0 0 0,-1 0 0,1 1 0,-1-1 0,1 0 0,-1-1 0,0 1 0,0 0 0,-3 2 0,-4 3 0,-1-1 0,1-1 0,-1 0 0,-20 8 0,15-9-16,-1-2 0,1 1 0,-1-2 0,0 0-1,0-1 1,-20-2 0,-4 0-1236,23 2-5574</inkml:trace>
   <inkml:trace contextRef="#ctx0" brushRef="#br0" timeOffset="2582.69">1169 518 24575,'2'-2'0,"-1"0"0,1-1 0,0 1 0,0 0 0,0 0 0,0 0 0,0 0 0,0 1 0,0-1 0,0 0 0,1 1 0,3-2 0,4-4 0,11-9 0,-16 13 0,0-1 0,0 0 0,0 0 0,-1 0 0,1 0 0,-1-1 0,0 0 0,6-10 0,17-25 0,-20 31 0,0-1 0,-1-1 0,10-18 0,-16 28 0,0 0 0,0 0 0,0 0 0,1 0 0,-1 0 0,1 0 0,-1 0 0,0 0 0,1 0 0,0 0 0,-1 0 0,1 0 0,0 1 0,-1-1 0,1 0 0,0 0 0,0 1 0,-1-1 0,2 0 0,-1 1 0,-1 1 0,1-1 0,-1 0 0,1 1 0,-1-1 0,1 1 0,-1-1 0,0 1 0,1-1 0,-1 1 0,0-1 0,0 1 0,1-1 0,-1 1 0,0 0 0,0-1 0,0 1 0,0-1 0,1 1 0,-1 0 0,0-1 0,0 2 0,1 44 0,-15 32 0,-25 83 0,39-159 0,-1 1 0,0 0 0,0 0 0,0-1 0,-1 1 0,1-1 0,-1 1 0,1-1 0,-1 1 0,0-1 0,0 0 0,0 0 0,0 0 0,0 0 0,-1 0 0,1-1 0,0 1 0,-1 0 0,1-1 0,-1 0 0,-3 1 0,-1 0 0,0 0 0,-1-1 0,1 0 0,-1 0 0,1-1 0,-14-1 0,40 1 0,-6 0 0,-1 0 0,1 1 0,-1 0 0,0 0 0,14 5 0,136 55-1365,-150-58-5461</inkml:trace>
   <inkml:trace contextRef="#ctx0" brushRef="#br0" timeOffset="26200.52">1266 750 24575,'0'444'0,"0"-440"0,0 0 0,1 0 0,-1 0 0,1 0 0,0 0 0,0 0 0,1 0 0,-1-1 0,1 1 0,0 0 0,-1-1 0,2 1 0,-1-1 0,0 0 0,1 0 0,0 0 0,-1 0 0,5 3 0,18 24 0,-21-24 0,-1 0 0,0 0 0,-1 0 0,1 0 0,-1 1 0,0-1 0,-1 1 0,1 0 0,-1 0 0,0 9 0,-1 13 0,-3 34 0,0-9 0,3-48 0,0-1 0,0 1 0,0-1 0,-1 1 0,0-1 0,0 0 0,0 1 0,-3 5 0,3-9 0,0 0 0,-1 0 0,1-1 0,-1 1 0,1 0 0,-1-1 0,0 0 0,1 1 0,-1-1 0,0 0 0,0 0 0,0 0 0,0 0 0,0 0 0,0 0 0,0-1 0,0 1 0,0-1 0,-1 1 0,1-1 0,0 0 0,0 0 0,-3 0 0,-18 0 0,-1 0 0,1-2 0,0 0 0,-32-9 0,-88-31 0,46 12 0,20 6 0,33 10 0,-1 1 0,-55-7 0,-100-16 0,168 31 0,-15-2 0,-82-2 0,103 9 0,22 1 0,18-1 0,49 2 0,110 18 0,61 28 0,-167-33 0,72 24 0,-90-23 0,92 17 0,-12-7 0,-91-16 0,2-2 0,-1-2 0,60 3 0,709-10-1365,-792 1-5461</inkml:trace>
 </inkml:ink>
@@ -7434,7 +8975,7 @@
   <inkml:trace contextRef="#ctx0" brushRef="#br0">26 630 24575,'5'1'0,"-1"0"0,1 1 0,-1-1 0,1 1 0,-1 0 0,0 0 0,0 1 0,0-1 0,0 1 0,6 5 0,13 7 0,-23-15 0,0 0 0,-1 0 0,1 0 0,0 0 0,0 0 0,0 0 0,0 0 0,0 0 0,0 0 0,0 0 0,0 0 0,0 0 0,0 0 0,0 0 0,0 0 0,0 0 0,0 1 0,-1-1 0,1 0 0,0 0 0,0 0 0,0 0 0,0 0 0,0 0 0,0 0 0,0 0 0,0 0 0,0 0 0,0 0 0,0 0 0,0 0 0,0 0 0,0 0 0,0 1 0,0-1 0,0 0 0,0 0 0,0 0 0,0 0 0,0 0 0,0 0 0,0 0 0,0 0 0,0 0 0,0 0 0,0 0 0,0 0 0,0 0 0,0 1 0,0-1 0,0 0 0,0 0 0,0 0 0,0 0 0,1 0 0,-15 0 0,13 0 0,-1-1 0,0 1 0,0 0 0,1 0 0,-1-1 0,0 1 0,1-1 0,-1 0 0,1 1 0,-1-1 0,1 0 0,-1 0 0,1 0 0,-1 0 0,1 0 0,-2-2 0,5 2 0,0-1 0,0 1 0,-1-1 0,1 1 0,0 0 0,0 0 0,1 0 0,-1 0 0,0 0 0,0 0 0,3 0 0,6-3 0,-9 2 0,1-1 0,0 1 0,-1 0 0,1-1 0,-1 0 0,0 0 0,0 1 0,0-1 0,0 0 0,0-1 0,-1 1 0,1 0 0,-1 0 0,0-1 0,0 1 0,0-1 0,0-4 0,-3 11-105,0 0 0,-1-1 0,0 1 0,0 0 0,1-1 0,-2 0 0,1 1 0,0-1 0,0 0 0,-1-1 0,1 1 0,-7 2 0,1-3-6721</inkml:trace>
   <inkml:trace contextRef="#ctx0" brushRef="#br0" timeOffset="1923.35">2602 490 24575,'-5'27'0,"-3"14"0,8-39 0,0-1 0,0 0 0,0 0 0,0 0 0,0 0 0,0 0 0,0 1 0,0-1 0,0 0 0,1 0 0,-1 0 0,1 0 0,-1 0 0,1 0 0,-1 0 0,1 0 0,-1 0 0,1 0 0,0 0 0,0 0 0,-1-1 0,1 1 0,0 0 0,0 0 0,0-1 0,0 1 0,0 0 0,1 0 0,-1-1 0,0 0 0,1 0 0,-1-1 0,0 1 0,0 0 0,0 0 0,0-1 0,1 1 0,-1 0 0,0-1 0,0 1 0,0-1 0,0 0 0,0 1 0,0-1 0,0 0 0,0 1 0,0-1 0,-1 0 0,1 0 0,0 0 0,0 0 0,-1 0 0,1 0 0,-1 0 0,1 0 0,-1 0 0,1 0 0,-1 0 0,1-2 0,13-36 0,-13 36 0,0-1 0,-1 1 0,1 0 0,0-1 0,-1 1 0,0 0 0,0-1 0,0 1 0,0 0 0,-1-1 0,0 1 0,1 0 0,-1-1 0,0 1 0,0 0 0,-1 0 0,1 0 0,-2-4 0,9 9-51,4 0 199,-17 0-1610</inkml:trace>
   <inkml:trace contextRef="#ctx0" brushRef="#br0" timeOffset="31476.86">2461 3923 24575,'3'2'0,"0"0"0,-1 0 0,1 0 0,-1 1 0,0 0 0,0-1 0,0 1 0,3 4 0,3 4 0,24 26 0,-25-27 0,0-1 0,1-1 0,0 1 0,0-1 0,1 0 0,0-1 0,0 0 0,1-1 0,0 0 0,0 0 0,19 7 0,18 5 0,73 37 0,-91-38 0,2-2 0,0-2 0,1 0 0,0-3 0,66 15 0,321 2 0,-334-27 0,0-4 0,141-26 0,289-64 0,-485 88 0,28-5 0,-2-2 0,0-2 0,0-3 0,53-26 0,-26 4 0,1 1 0,146-96 0,-145 70 0,85-86 0,-107 92 0,31-19 0,-58 49 0,-1 0 0,47-53 0,-50 45 0,4-5 0,35-52 0,-60 78 0,-2-1 0,1-1 0,-2 1 0,0-2 0,-2 1 0,9-38 0,-8 15 0,-2-1 0,-2 0 0,-2 0 0,-2 0 0,-6-44 0,3 64 0,-1 0 0,-1 1 0,-1-1 0,-1 1 0,-15-28 0,-62-95 0,-5 23 0,57 80 0,2-1 0,-26-46 0,42 61 0,-2 1 0,0 1 0,-2 1 0,-1 0 0,-36-33 0,-51-51 0,-16-14 0,97 99 0,-1 1 0,-1 1 0,-32-17 0,-8 5 0,-1 2 0,-144-41 0,116 41 0,-26-13 0,64 21 0,-1 3 0,-74-16 0,-5 7 0,67 12 0,-130-12 0,-114-5 0,-37-2 0,293 32 0,1-1 0,0-4 0,0-2 0,-78-24 0,121 30 0,0 1 0,0 1 0,-1 0 0,1 1 0,-1 1 0,0 1 0,1 0 0,-1 1 0,1 1 0,-1 0 0,-27 9 0,16-7 0,-1 0 0,1-1 0,-1-2 0,-45-4 0,4 1 0,55 1 0,0 1 0,1 1 0,-1 0 0,1 1 0,-1 1 0,1 0 0,0 1 0,-24 9 0,-13 4 0,41-15 0,0 1 0,0 0 0,1 1 0,-13 6 0,-8 5 0,0-2 0,-62 18 0,-9-7 0,79-21 0,1 1 0,0 1 0,0 1 0,0 1 0,1 1 0,0 0 0,1 2 0,-20 12 0,35-19 0,-1-1 0,0 1 0,0-1 0,-1 0 0,1-1 0,0 1 0,0-1 0,-1 0 0,1-1 0,-9 1 0,7 0 0,-1-1 0,1 1 0,-1 1 0,1 0 0,-9 3 0,6-1 0,1 0 0,0 1 0,-1 1 0,2-1 0,-1 2 0,1-1 0,0 1 0,0 0 0,-7 9 0,6-7 0,1 0 0,0 0 0,1 1 0,0 0 0,1 0 0,0 1 0,0 0 0,-5 16 0,-6 13 0,13-34 0,1 0 0,0 1 0,1-1 0,0 1 0,0 0 0,0-1 0,1 1 0,-1 8 0,2 67-1365,1-72-5461</inkml:trace>
-  <inkml:trace contextRef="#ctx0" brushRef="#br0" timeOffset="34184.02">273 101 24575,'-13'0'0,"0"1"0,0 0 0,0 1 0,0 0 0,0 1 0,0 1 0,1 0 0,-15 7 0,20-8 0,0 1 0,1-1 0,-1 2 0,1-1 0,0 1 0,0 0 0,1 0 0,-1 0 0,1 1 0,0 0 0,1 0 0,0 0 0,0 1 0,0-1 0,-4 12 0,-13 27 0,16-37 0,1 1 0,0-1 0,1 1 0,-1 0 0,2 0 0,-1 0 0,1 1 0,1-1 0,-1 12 0,1-1 0,1 0 0,0 0 0,1-1 0,5 27 0,-4-39 0,0-1 0,0 1 0,1 0 0,0 0 0,0-1 0,0 1 0,1-1 0,0 0 0,0 0 0,1-1 0,-1 1 0,10 7 0,-5-4 0,1 0 0,-1-1 0,1-1 0,1 0 0,-1 0 0,1-1 0,1 0 0,-1-1 0,1 0 0,0-1 0,0 0 0,21 3 0,-20-5 0,0 1 0,0 1 0,-1 0 0,1 1 0,18 10 0,31 12 0,-14-9 0,-38-13 0,1 0 0,-1-1 0,1-1 0,0 0 0,18 3 0,-2-2 0,0 1 0,42 15 0,-44-12 0,0-2 0,0 0 0,39 4 0,270-15 0,-100-2 0,-130 6 0,0-4 0,105-19 0,-124 17 0,-61 6 0,0-1 0,31-7 0,156-31 0,-171 33 0,-33 7 0,1-1 0,-1-1 0,0 1 0,0-1 0,0 0 0,0 0 0,0-1 0,12-6 0,-5 0 0,0 2 0,26-10 0,-29 14 0,-1-1 0,0-1 0,0 1 0,0-2 0,-1 1 0,0-1 0,16-13 0,-16 10 0,0-1 0,-1 1 0,1-2 0,9-16 0,-16 24 0,0-1 0,0 1 0,-1-1 0,1 0 0,-1 1 0,0-1 0,0 0 0,-1 0 0,1 0 0,-1 0 0,0 0 0,0 0 0,0 0 0,0 0 0,-1 0 0,1 1 0,-1-1 0,0 0 0,-2-6 0,-1 6 0,1-1 0,-1 1 0,0 0 0,0 0 0,0 0 0,0 0 0,-1 1 0,1-1 0,-1 1 0,0 0 0,0 1 0,0-1 0,-7-1 0,-23-15 0,17 7 0,0 0 0,-1 2 0,-1 1 0,-26-10 0,-86-21 0,43 15 0,-6 0 0,64 18 0,0-1 0,1-2 0,1 0 0,-43-23 0,25 9 0,-1 2 0,-91-29 0,107 43 0,-1 2 0,1 0 0,-1 2 0,-41 1 0,60 2 0,-10-1 0,1-2 0,-39-10 0,15 2 0,19 7 0,-56-2 0,58 5 0,-6 0 0,7 0 0,-1 1 0,-44 4 0,21 1 0,-87-5 0,-22 1 0,113 5 0,-63 2 0,-44-7-1365,142 0-5461</inkml:trace>
+  <inkml:trace contextRef="#ctx0" brushRef="#br0" timeOffset="34184.01">273 101 24575,'-13'0'0,"0"1"0,0 0 0,0 1 0,0 0 0,0 1 0,0 1 0,1 0 0,-15 7 0,20-8 0,0 1 0,1-1 0,-1 2 0,1-1 0,0 1 0,0 0 0,1 0 0,-1 0 0,1 1 0,0 0 0,1 0 0,0 0 0,0 1 0,0-1 0,-4 12 0,-13 27 0,16-37 0,1 1 0,0-1 0,1 1 0,-1 0 0,2 0 0,-1 0 0,1 1 0,1-1 0,-1 12 0,1-1 0,1 0 0,0 0 0,1-1 0,5 27 0,-4-39 0,0-1 0,0 1 0,1 0 0,0 0 0,0-1 0,0 1 0,1-1 0,0 0 0,0 0 0,1-1 0,-1 1 0,10 7 0,-5-4 0,1 0 0,-1-1 0,1-1 0,1 0 0,-1 0 0,1-1 0,1 0 0,-1-1 0,1 0 0,0-1 0,0 0 0,21 3 0,-20-5 0,0 1 0,0 1 0,-1 0 0,1 1 0,18 10 0,31 12 0,-14-9 0,-38-13 0,1 0 0,-1-1 0,1-1 0,0 0 0,18 3 0,-2-2 0,0 1 0,42 15 0,-44-12 0,0-2 0,0 0 0,39 4 0,270-15 0,-100-2 0,-130 6 0,0-4 0,105-19 0,-124 17 0,-61 6 0,0-1 0,31-7 0,156-31 0,-171 33 0,-33 7 0,1-1 0,-1-1 0,0 1 0,0-1 0,0 0 0,0 0 0,0-1 0,12-6 0,-5 0 0,0 2 0,26-10 0,-29 14 0,-1-1 0,0-1 0,0 1 0,0-2 0,-1 1 0,0-1 0,16-13 0,-16 10 0,0-1 0,-1 1 0,1-2 0,9-16 0,-16 24 0,0-1 0,0 1 0,-1-1 0,1 0 0,-1 1 0,0-1 0,0 0 0,-1 0 0,1 0 0,-1 0 0,0 0 0,0 0 0,0 0 0,0 0 0,-1 0 0,1 1 0,-1-1 0,0 0 0,-2-6 0,-1 6 0,1-1 0,-1 1 0,0 0 0,0 0 0,0 0 0,0 0 0,-1 1 0,1-1 0,-1 1 0,0 0 0,0 1 0,0-1 0,-7-1 0,-23-15 0,17 7 0,0 0 0,-1 2 0,-1 1 0,-26-10 0,-86-21 0,43 15 0,-6 0 0,64 18 0,0-1 0,1-2 0,1 0 0,-43-23 0,25 9 0,-1 2 0,-91-29 0,107 43 0,-1 2 0,1 0 0,-1 2 0,-41 1 0,60 2 0,-10-1 0,1-2 0,-39-10 0,15 2 0,19 7 0,-56-2 0,58 5 0,-6 0 0,7 0 0,-1 1 0,-44 4 0,21 1 0,-87-5 0,-22 1 0,113 5 0,-63 2 0,-44-7-1365,142 0-5461</inkml:trace>
 </inkml:ink>
 </file>
 
@@ -7718,7 +9259,7 @@
   <inkml:trace contextRef="#ctx0" brushRef="#br0">1 275 24575,'-1'-53'0,"3"-59"0,-2 111 0,0 0 0,1-1 0,-1 1 0,0 0 0,1 0 0,-1 0 0,1-1 0,-1 1 0,1 0 0,0 0 0,0 0 0,-1 0 0,1 0 0,0 0 0,0 0 0,0 1 0,0-1 0,0 0 0,0 0 0,0 1 0,0-1 0,0 0 0,1 1 0,-1 0 0,0-1 0,0 1 0,1-1 0,-1 1 0,0 0 0,2 0 0,47 0 0,-28 1 0,41-4 0,80-12 0,-122 10 0,1 2 0,0 0 0,-1 2 0,1 0 0,0 1 0,24 4 0,-29-2 0,1-1 0,0 0 0,-1-1 0,1-1 0,25-5 0,82-26 0,-73 17 0,-32 12 0,-1 0 0,1 1 0,0 1 0,0 1 0,22 3 0,15-1 0,-33-3 0,-15 0 0,-1 1 0,0 0 0,0 0 0,15 3 0,-21-2 0,0 0 0,1-1 0,-1 1 0,0 0 0,0 0 0,0 0 0,0 1 0,0-1 0,0 0 0,0 1 0,0-1 0,-1 1 0,1 0 0,-1-1 0,1 1 0,-1 0 0,1 0 0,-1 0 0,0 0 0,0 0 0,1 3 0,19 43 0,-15-36 0,0 0 0,-1 0 0,0 1 0,-1-1 0,-1 1 0,0 0 0,2 22 0,-4 4 0,0-3 0,5 36 0,-5-56 0,0-1 0,-2 23 0,0-25 0,1-1 0,0 1 0,0 0 0,5 18 0,11 0 133,-3-9-1631,-11-14-5328</inkml:trace>
   <inkml:trace contextRef="#ctx0" brushRef="#br0" timeOffset="1808.38">1095 40 24575,'27'2'0,"0"1"0,0 2 0,0 1 0,-1 0 0,31 14 0,114 51 0,-70-27 0,-86-38 0,20 9 0,49 13 0,-61-21 0,28 5 0,-49-12 0,0 0 0,0 1 0,1 0 0,-1-1 0,0 1 0,0 0 0,0 0 0,0 0 0,0 0 0,0 1 0,0-1 0,0 0 0,0 1 0,-1 0 0,1-1 0,0 1 0,-1 0 0,0 0 0,1-1 0,-1 1 0,0 0 0,0 1 0,0-1 0,0 0 0,0 0 0,-1 0 0,1 0 0,-1 1 0,1-1 0,-1 0 0,0 1 0,0-1 0,0 0 0,0 1 0,0-1 0,0 0 0,-1 0 0,1 1 0,-1-1 0,0 0 0,1 0 0,-1 0 0,0 1 0,0-1 0,-1 0 0,1 0 0,0-1 0,-1 1 0,1 0 0,-1 0 0,1-1 0,-5 4 0,-9 6 0,1 2 0,-23 24 0,22-21 0,-27 24 0,14-16 0,-33 37 0,-4 3 0,8-17 0,35-29 0,1 0 0,0 1 0,-33 40 0,40-43 0,11-13 0,0 0 0,1 0 0,-1 0 0,1 0 0,0 0 0,0 1 0,-3 4 0,1 0-89,0 0 0,-1-1 0,0 1 0,0-1 0,-10 11-1,8-11-740,2-1-5996</inkml:trace>
   <inkml:trace contextRef="#ctx0" brushRef="#br0" timeOffset="3278.04">554 369 24575,'-37'3'0,"0"1"0,-64 15 0,89-16 0,3-1 0,-1 0 0,1 1 0,-1 0 0,1 0 0,0 1 0,0 0 0,0 1 0,1 0 0,0 1 0,0-1 0,0 1 0,0 1 0,1 0 0,-11 13 0,17-20 0,1 1 0,0-1 0,0 0 0,-1 1 0,1-1 0,0 1 0,0-1 0,0 0 0,-1 1 0,1-1 0,0 1 0,0-1 0,0 0 0,0 1 0,0-1 0,0 1 0,0-1 0,0 1 0,0-1 0,0 0 0,0 1 0,0-1 0,0 1 0,0-1 0,0 1 0,1-1 0,-1 0 0,0 1 0,0-1 0,1 1 0,13 5 0,26-5 0,-34-1 0,47-2 0,91 3 0,-141-1 0,-1 1 0,1-1 0,-1 1 0,0 0 0,1-1 0,-1 1 0,0 0 0,0 0 0,1 1 0,-1-1 0,0 0 0,0 1 0,0-1 0,0 1 0,-1 0 0,1 0 0,0-1 0,-1 1 0,1 0 0,-1 0 0,0 1 0,1-1 0,-1 0 0,0 0 0,0 1 0,-1-1 0,1 0 0,0 1 0,-1-1 0,1 1 0,-1-1 0,0 1 0,0-1 0,0 1 0,0-1 0,-1 1 0,1-1 0,0 1 0,-1-1 0,0 0 0,0 1 0,1-1 0,-1 0 0,-1 1 0,1-1 0,-2 3 0,-1-1 0,0 0 0,0 0 0,-1-1 0,1 1 0,-1-1 0,1 0 0,-1 0 0,0-1 0,0 0 0,-1 1 0,1-2 0,0 1 0,-1-1 0,-9 2 0,-11 1 0,-45 0 0,67-4 0,-54 0-1365,47 0-5461</inkml:trace>
-  <inkml:trace contextRef="#ctx0" brushRef="#br0" timeOffset="5256.93">554 347 24575,'1'-1'0,"-1"0"0,1 1 0,-1-1 0,1 0 0,-1 1 0,1-1 0,0 0 0,-1 1 0,1-1 0,0 1 0,-1-1 0,1 1 0,0-1 0,0 1 0,0-1 0,-1 1 0,1 0 0,0 0 0,0-1 0,0 1 0,0 0 0,0 0 0,0 0 0,0 0 0,-1 0 0,3 0 0,29-1 0,-28 1 0,34-2 0,-24 1 0,0 0 0,0 1 0,1 0 0,-1 2 0,20 3 0,-33-5 0,0 0 0,0 0 0,0 0 0,0 1 0,0-1 0,0 0 0,0 1 0,0-1 0,0 1 0,0-1 0,0 1 0,0 0 0,-1-1 0,1 1 0,0 0 0,0-1 0,-1 1 0,1 0 0,0 0 0,-1 0 0,1 0 0,-1 0 0,1 0 0,-1 0 0,1 0 0,-1 0 0,0 0 0,1 0 0,-1 0 0,0 0 0,0 0 0,0 0 0,0 0 0,0 0 0,0 0 0,0 0 0,0 0 0,0 2 0,-1-1 0,0 0 0,-1 1 0,1-1 0,0 0 0,-1 0 0,1 0 0,-1 1 0,1-2 0,-1 1 0,0 0 0,0 0 0,0 0 0,0-1 0,-3 2 0,0 0 0,0 0 0,0 1 0,0-1 0,0 0 0,-1-1 0,1 1 0,-1-1 0,0-1 0,0 1 0,0-1 0,0 1 0,0-2 0,-11 1 0,-15-2 0,-5 0 0,32 1 0,16 2 0,-1-1 0,-1 1 0,1 1 0,-1 0 0,0 0 0,17 9 0,-17-8 0,1 1 0,-1-2 0,1 1 0,0-1 0,14 2 0,-17-4 0,0 0 0,0 1 0,0-1 0,0 1 0,0 1 0,0-1 0,6 5 0,-11-6 0,1 0 0,-1 0 0,0 1 0,0-1 0,0 1 0,0 0 0,0 0 0,-1 0 0,1 0 0,0 0 0,-1 0 0,0 0 0,1 0 0,-1 0 0,0 1 0,0-1 0,0 0 0,0 1 0,-1-1 0,1 1 0,-1-1 0,1 4 0,-1-1 0,0 0 0,0 0 0,0 0 0,0 0 0,-1-1 0,0 1 0,0 0 0,0 0 0,-1 0 0,-2 5 0,3-8 0,0-1 0,-1 1 0,1 0 0,-1 0 0,0 0 0,1-1 0,-1 1 0,0-1 0,0 0 0,0 1 0,0-1 0,0 0 0,0 0 0,0 0 0,0 0 0,-1-1 0,1 1 0,0 0 0,0-1 0,-1 0 0,1 1 0,0-1 0,-4 0 0,-22 1 0,0 2 0,-46 10 0,59-10-133,-1-2-1,1 0 0,-21-1 1,24 0-698,2 0-5995</inkml:trace>
+  <inkml:trace contextRef="#ctx0" brushRef="#br0" timeOffset="5256.92">554 347 24575,'1'-1'0,"-1"0"0,1 1 0,-1-1 0,1 0 0,-1 1 0,1-1 0,0 0 0,-1 1 0,1-1 0,0 1 0,-1-1 0,1 1 0,0-1 0,0 1 0,0-1 0,-1 1 0,1 0 0,0 0 0,0-1 0,0 1 0,0 0 0,0 0 0,0 0 0,0 0 0,-1 0 0,3 0 0,29-1 0,-28 1 0,34-2 0,-24 1 0,0 0 0,0 1 0,1 0 0,-1 2 0,20 3 0,-33-5 0,0 0 0,0 0 0,0 0 0,0 1 0,0-1 0,0 0 0,0 1 0,0-1 0,0 1 0,0-1 0,0 1 0,0 0 0,-1-1 0,1 1 0,0 0 0,0-1 0,-1 1 0,1 0 0,0 0 0,-1 0 0,1 0 0,-1 0 0,1 0 0,-1 0 0,1 0 0,-1 0 0,0 0 0,1 0 0,-1 0 0,0 0 0,0 0 0,0 0 0,0 0 0,0 0 0,0 0 0,0 0 0,0 0 0,0 2 0,-1-1 0,0 0 0,-1 1 0,1-1 0,0 0 0,-1 0 0,1 0 0,-1 1 0,1-2 0,-1 1 0,0 0 0,0 0 0,0 0 0,0-1 0,-3 2 0,0 0 0,0 0 0,0 1 0,0-1 0,0 0 0,-1-1 0,1 1 0,-1-1 0,0-1 0,0 1 0,0-1 0,0 1 0,0-2 0,-11 1 0,-15-2 0,-5 0 0,32 1 0,16 2 0,-1-1 0,-1 1 0,1 1 0,-1 0 0,0 0 0,17 9 0,-17-8 0,1 1 0,-1-2 0,1 1 0,0-1 0,14 2 0,-17-4 0,0 0 0,0 1 0,0-1 0,0 1 0,0 1 0,0-1 0,6 5 0,-11-6 0,1 0 0,-1 0 0,0 1 0,0-1 0,0 1 0,0 0 0,0 0 0,-1 0 0,1 0 0,0 0 0,-1 0 0,0 0 0,1 0 0,-1 0 0,0 1 0,0-1 0,0 0 0,0 1 0,-1-1 0,1 1 0,-1-1 0,1 4 0,-1-1 0,0 0 0,0 0 0,0 0 0,0 0 0,-1-1 0,0 1 0,0 0 0,0 0 0,-1 0 0,-2 5 0,3-8 0,0-1 0,-1 1 0,1 0 0,-1 0 0,0 0 0,1-1 0,-1 1 0,0-1 0,0 0 0,0 1 0,0-1 0,0 0 0,0 0 0,0 0 0,0 0 0,-1-1 0,1 1 0,0 0 0,0-1 0,-1 0 0,1 1 0,0-1 0,-4 0 0,-22 1 0,0 2 0,-46 10 0,59-10-133,-1-2-1,1 0 0,-21-1 1,24 0-698,2 0-5995</inkml:trace>
 </inkml:ink>
 </file>
 

</xml_diff>